<commit_message>
added no conflict of interests statement
</commit_message>
<xml_diff>
--- a/manuscript/title-manuscript.docx
+++ b/manuscript/title-manuscript.docx
@@ -5098,6 +5098,14 @@
       </w:r>
       <w:r>
         <w:t xml:space="preserve">such if a title contains a colon, a question, or humor.</w:t>
+      </w:r>
+    </w:p>
+    <w:p>
+      <w:pPr>
+        <w:pStyle w:val="BodyText"/>
+      </w:pPr>
+      <w:r>
+        <w:t xml:space="preserve">Conflicts of Interest: The authors have no relevant financial or non-financial interests to disclose. No funding was received for this work.</w:t>
       </w:r>
     </w:p>
     <w:bookmarkEnd w:id="38"/>

</xml_diff>

<commit_message>
added R code to export plots as TIFs
</commit_message>
<xml_diff>
--- a/manuscript/title-manuscript.docx
+++ b/manuscript/title-manuscript.docx
@@ -3376,7 +3376,7 @@
       </w:hyperlink>
     </w:p>
     <w:bookmarkEnd w:id="23"/>
-    <w:bookmarkStart w:id="37" w:name="results"/>
+    <w:bookmarkStart w:id="25" w:name="results"/>
     <w:p>
       <w:pPr>
         <w:pStyle w:val="Heading1"/>
@@ -3489,7 +3489,7 @@
         <w:t xml:space="preserve">We present the results below.</w:t>
       </w:r>
     </w:p>
-    <w:bookmarkStart w:id="36" w:name="hypotheses"/>
+    <w:bookmarkStart w:id="24" w:name="hypotheses"/>
     <w:p>
       <w:pPr>
         <w:pStyle w:val="Heading2"/>
@@ -3810,62 +3810,27 @@
     </w:p>
     <w:p>
       <w:pPr>
-        <w:pStyle w:val="CaptionedFigure"/>
-      </w:pPr>
-      <w:r>
-        <w:drawing>
-          <wp:inline>
-            <wp:extent cx="4620126" cy="3696101"/>
-            <wp:effectExtent b="0" l="0" r="0" t="0"/>
-            <wp:docPr descr="Fig. 2: There is a weak relationship between citations and position of place name in title." title="" id="25" name="Picture"/>
-            <a:graphic>
-              <a:graphicData uri="http://schemas.openxmlformats.org/drawingml/2006/picture">
-                <pic:pic>
-                  <pic:nvPicPr>
-                    <pic:cNvPr descr="title-manuscript_files/figure-docx/fig-2-1.png" id="26" name="Picture"/>
-                    <pic:cNvPicPr>
-                      <a:picLocks noChangeArrowheads="1" noChangeAspect="1"/>
-                    </pic:cNvPicPr>
-                  </pic:nvPicPr>
-                  <pic:blipFill>
-                    <a:blip r:embed="rId24"/>
-                    <a:stretch>
-                      <a:fillRect/>
-                    </a:stretch>
-                  </pic:blipFill>
-                  <pic:spPr bwMode="auto">
-                    <a:xfrm>
-                      <a:off x="0" y="0"/>
-                      <a:ext cx="4620126" cy="3696101"/>
-                    </a:xfrm>
-                    <a:prstGeom prst="rect">
-                      <a:avLst/>
-                    </a:prstGeom>
-                    <a:noFill/>
-                    <a:ln w="9525">
-                      <a:noFill/>
-                      <a:headEnd/>
-                      <a:tailEnd/>
-                    </a:ln>
-                  </pic:spPr>
-                </pic:pic>
-              </a:graphicData>
-            </a:graphic>
-          </wp:inline>
-        </w:drawing>
-      </w:r>
-    </w:p>
-    <w:p>
-      <w:pPr>
-        <w:pStyle w:val="ImageCaption"/>
-      </w:pPr>
-      <w:r>
-        <w:t xml:space="preserve">Fig. 2: There is a weak relationship between citations and position of place name in title.</w:t>
-      </w:r>
-    </w:p>
-    <w:p>
-      <w:pPr>
-        <w:pStyle w:val="BodyText"/>
+        <w:pStyle w:val="SourceCode"/>
+      </w:pPr>
+      <w:r>
+        <w:rPr>
+          <w:rStyle w:val="VerbatimChar"/>
+        </w:rPr>
+        <w:t xml:space="preserve">## png </w:t>
+      </w:r>
+      <w:r>
+        <w:br/>
+      </w:r>
+      <w:r>
+        <w:rPr>
+          <w:rStyle w:val="VerbatimChar"/>
+        </w:rPr>
+        <w:t xml:space="preserve">##   2</w:t>
+      </w:r>
+    </w:p>
+    <w:p>
+      <w:pPr>
+        <w:pStyle w:val="FirstParagraph"/>
       </w:pPr>
       <w:r>
         <w:rPr>
@@ -4146,62 +4111,27 @@
     </w:p>
     <w:p>
       <w:pPr>
-        <w:pStyle w:val="CaptionedFigure"/>
-      </w:pPr>
-      <w:r>
-        <w:drawing>
-          <wp:inline>
-            <wp:extent cx="4620126" cy="3696101"/>
-            <wp:effectExtent b="0" l="0" r="0" t="0"/>
-            <wp:docPr descr="Fig. 3: There is a statistically weak relationship between the frequency of articles with place names in titles in a journal and the journal’s impact score" title="" id="28" name="Picture"/>
-            <a:graphic>
-              <a:graphicData uri="http://schemas.openxmlformats.org/drawingml/2006/picture">
-                <pic:pic>
-                  <pic:nvPicPr>
-                    <pic:cNvPr descr="title-manuscript_files/figure-docx/fig-3-1.png" id="29" name="Picture"/>
-                    <pic:cNvPicPr>
-                      <a:picLocks noChangeArrowheads="1" noChangeAspect="1"/>
-                    </pic:cNvPicPr>
-                  </pic:nvPicPr>
-                  <pic:blipFill>
-                    <a:blip r:embed="rId27"/>
-                    <a:stretch>
-                      <a:fillRect/>
-                    </a:stretch>
-                  </pic:blipFill>
-                  <pic:spPr bwMode="auto">
-                    <a:xfrm>
-                      <a:off x="0" y="0"/>
-                      <a:ext cx="4620126" cy="3696101"/>
-                    </a:xfrm>
-                    <a:prstGeom prst="rect">
-                      <a:avLst/>
-                    </a:prstGeom>
-                    <a:noFill/>
-                    <a:ln w="9525">
-                      <a:noFill/>
-                      <a:headEnd/>
-                      <a:tailEnd/>
-                    </a:ln>
-                  </pic:spPr>
-                </pic:pic>
-              </a:graphicData>
-            </a:graphic>
-          </wp:inline>
-        </w:drawing>
-      </w:r>
-    </w:p>
-    <w:p>
-      <w:pPr>
-        <w:pStyle w:val="ImageCaption"/>
-      </w:pPr>
-      <w:r>
-        <w:t xml:space="preserve">Fig. 3: There is a statistically weak relationship between the frequency of articles with place names in titles in a journal and the journal’s impact score</w:t>
-      </w:r>
-    </w:p>
-    <w:p>
-      <w:pPr>
-        <w:pStyle w:val="BodyText"/>
+        <w:pStyle w:val="SourceCode"/>
+      </w:pPr>
+      <w:r>
+        <w:rPr>
+          <w:rStyle w:val="VerbatimChar"/>
+        </w:rPr>
+        <w:t xml:space="preserve">## png </w:t>
+      </w:r>
+      <w:r>
+        <w:br/>
+      </w:r>
+      <w:r>
+        <w:rPr>
+          <w:rStyle w:val="VerbatimChar"/>
+        </w:rPr>
+        <w:t xml:space="preserve">##   2</w:t>
+      </w:r>
+    </w:p>
+    <w:p>
+      <w:pPr>
+        <w:pStyle w:val="FirstParagraph"/>
       </w:pPr>
       <w:r>
         <w:rPr>
@@ -4344,62 +4274,27 @@
     </w:p>
     <w:p>
       <w:pPr>
-        <w:pStyle w:val="CaptionedFigure"/>
-      </w:pPr>
-      <w:r>
-        <w:drawing>
-          <wp:inline>
-            <wp:extent cx="4620126" cy="3696101"/>
-            <wp:effectExtent b="0" l="0" r="0" t="0"/>
-            <wp:docPr descr="Fig. 4: The relationship between average location of nation named in article title and HDI. Only nations appearing in at least ten articles are displayed (n = 26)." title="" id="31" name="Picture"/>
-            <a:graphic>
-              <a:graphicData uri="http://schemas.openxmlformats.org/drawingml/2006/picture">
-                <pic:pic>
-                  <pic:nvPicPr>
-                    <pic:cNvPr descr="title-manuscript_files/figure-docx/fig-4-1.png" id="32" name="Picture"/>
-                    <pic:cNvPicPr>
-                      <a:picLocks noChangeArrowheads="1" noChangeAspect="1"/>
-                    </pic:cNvPicPr>
-                  </pic:nvPicPr>
-                  <pic:blipFill>
-                    <a:blip r:embed="rId30"/>
-                    <a:stretch>
-                      <a:fillRect/>
-                    </a:stretch>
-                  </pic:blipFill>
-                  <pic:spPr bwMode="auto">
-                    <a:xfrm>
-                      <a:off x="0" y="0"/>
-                      <a:ext cx="4620126" cy="3696101"/>
-                    </a:xfrm>
-                    <a:prstGeom prst="rect">
-                      <a:avLst/>
-                    </a:prstGeom>
-                    <a:noFill/>
-                    <a:ln w="9525">
-                      <a:noFill/>
-                      <a:headEnd/>
-                      <a:tailEnd/>
-                    </a:ln>
-                  </pic:spPr>
-                </pic:pic>
-              </a:graphicData>
-            </a:graphic>
-          </wp:inline>
-        </w:drawing>
-      </w:r>
-    </w:p>
-    <w:p>
-      <w:pPr>
-        <w:pStyle w:val="ImageCaption"/>
-      </w:pPr>
-      <w:r>
-        <w:t xml:space="preserve">Fig. 4: The relationship between average location of nation named in article title and HDI. Only nations appearing in at least ten articles are displayed (n = 26).</w:t>
-      </w:r>
-    </w:p>
-    <w:p>
-      <w:pPr>
-        <w:pStyle w:val="BodyText"/>
+        <w:pStyle w:val="SourceCode"/>
+      </w:pPr>
+      <w:r>
+        <w:rPr>
+          <w:rStyle w:val="VerbatimChar"/>
+        </w:rPr>
+        <w:t xml:space="preserve">## png </w:t>
+      </w:r>
+      <w:r>
+        <w:br/>
+      </w:r>
+      <w:r>
+        <w:rPr>
+          <w:rStyle w:val="VerbatimChar"/>
+        </w:rPr>
+        <w:t xml:space="preserve">##   2</w:t>
+      </w:r>
+    </w:p>
+    <w:p>
+      <w:pPr>
+        <w:pStyle w:val="FirstParagraph"/>
       </w:pPr>
       <w:r>
         <w:rPr>
@@ -4500,62 +4395,27 @@
     </w:p>
     <w:p>
       <w:pPr>
-        <w:pStyle w:val="CaptionedFigure"/>
-      </w:pPr>
-      <w:r>
-        <w:drawing>
-          <wp:inline>
-            <wp:extent cx="4620126" cy="3696101"/>
-            <wp:effectExtent b="0" l="0" r="0" t="0"/>
-            <wp:docPr descr="Fig. 5: We found no statistically significant relationship between SJR and HDI of nations mentioned in article titles" title="" id="34" name="Picture"/>
-            <a:graphic>
-              <a:graphicData uri="http://schemas.openxmlformats.org/drawingml/2006/picture">
-                <pic:pic>
-                  <pic:nvPicPr>
-                    <pic:cNvPr descr="title-manuscript_files/figure-docx/fig-5-1.png" id="35" name="Picture"/>
-                    <pic:cNvPicPr>
-                      <a:picLocks noChangeArrowheads="1" noChangeAspect="1"/>
-                    </pic:cNvPicPr>
-                  </pic:nvPicPr>
-                  <pic:blipFill>
-                    <a:blip r:embed="rId33"/>
-                    <a:stretch>
-                      <a:fillRect/>
-                    </a:stretch>
-                  </pic:blipFill>
-                  <pic:spPr bwMode="auto">
-                    <a:xfrm>
-                      <a:off x="0" y="0"/>
-                      <a:ext cx="4620126" cy="3696101"/>
-                    </a:xfrm>
-                    <a:prstGeom prst="rect">
-                      <a:avLst/>
-                    </a:prstGeom>
-                    <a:noFill/>
-                    <a:ln w="9525">
-                      <a:noFill/>
-                      <a:headEnd/>
-                      <a:tailEnd/>
-                    </a:ln>
-                  </pic:spPr>
-                </pic:pic>
-              </a:graphicData>
-            </a:graphic>
-          </wp:inline>
-        </w:drawing>
-      </w:r>
-    </w:p>
-    <w:p>
-      <w:pPr>
-        <w:pStyle w:val="ImageCaption"/>
-      </w:pPr>
-      <w:r>
-        <w:t xml:space="preserve">Fig. 5: We found no statistically significant relationship between SJR and HDI of nations mentioned in article titles</w:t>
-      </w:r>
-    </w:p>
-    <w:bookmarkEnd w:id="36"/>
-    <w:bookmarkEnd w:id="37"/>
-    <w:bookmarkStart w:id="39" w:name="discussion"/>
+        <w:pStyle w:val="SourceCode"/>
+      </w:pPr>
+      <w:r>
+        <w:rPr>
+          <w:rStyle w:val="VerbatimChar"/>
+        </w:rPr>
+        <w:t xml:space="preserve">## png </w:t>
+      </w:r>
+      <w:r>
+        <w:br/>
+      </w:r>
+      <w:r>
+        <w:rPr>
+          <w:rStyle w:val="VerbatimChar"/>
+        </w:rPr>
+        <w:t xml:space="preserve">##   2</w:t>
+      </w:r>
+    </w:p>
+    <w:bookmarkEnd w:id="24"/>
+    <w:bookmarkEnd w:id="25"/>
+    <w:bookmarkStart w:id="27" w:name="discussion"/>
     <w:p>
       <w:pPr>
         <w:pStyle w:val="Heading1"/>
@@ -5017,7 +4877,7 @@
         <w:t xml:space="preserve">in our data.</w:t>
       </w:r>
     </w:p>
-    <w:bookmarkStart w:id="38" w:name="limitations"/>
+    <w:bookmarkStart w:id="26" w:name="limitations"/>
     <w:p>
       <w:pPr>
         <w:pStyle w:val="Heading2"/>
@@ -5108,9 +4968,9 @@
         <w:t xml:space="preserve">Conflicts of Interest: The authors have no relevant financial or non-financial interests to disclose. No funding was received for this work.</w:t>
       </w:r>
     </w:p>
-    <w:bookmarkEnd w:id="38"/>
-    <w:bookmarkEnd w:id="39"/>
-    <w:bookmarkStart w:id="78" w:name="references"/>
+    <w:bookmarkEnd w:id="26"/>
+    <w:bookmarkEnd w:id="27"/>
+    <w:bookmarkStart w:id="66" w:name="references"/>
     <w:p>
       <w:pPr>
         <w:pStyle w:val="Heading1"/>
@@ -5119,8 +4979,8 @@
         <w:t xml:space="preserve">References</w:t>
       </w:r>
     </w:p>
-    <w:bookmarkStart w:id="77" w:name="refs"/>
-    <w:bookmarkStart w:id="41" w:name="ref-abramo_effect_2016"/>
+    <w:bookmarkStart w:id="65" w:name="refs"/>
+    <w:bookmarkStart w:id="29" w:name="ref-abramo_effect_2016"/>
     <w:p>
       <w:pPr>
         <w:pStyle w:val="Bibliography"/>
@@ -5157,7 +5017,7 @@
       <w:r>
         <w:t xml:space="preserve"> </w:t>
       </w:r>
-      <w:hyperlink r:id="rId40">
+      <w:hyperlink r:id="rId28">
         <w:r>
           <w:rPr>
             <w:rStyle w:val="Hyperlink"/>
@@ -5166,8 +5026,8 @@
         </w:r>
       </w:hyperlink>
     </w:p>
-    <w:bookmarkEnd w:id="41"/>
-    <w:bookmarkStart w:id="43" w:name="ref-aria_bibliometrix_2017"/>
+    <w:bookmarkEnd w:id="29"/>
+    <w:bookmarkStart w:id="31" w:name="ref-aria_bibliometrix_2017"/>
     <w:p>
       <w:pPr>
         <w:pStyle w:val="Bibliography"/>
@@ -5216,7 +5076,7 @@
       <w:r>
         <w:t xml:space="preserve"> </w:t>
       </w:r>
-      <w:hyperlink r:id="rId42">
+      <w:hyperlink r:id="rId30">
         <w:r>
           <w:rPr>
             <w:rStyle w:val="Hyperlink"/>
@@ -5225,8 +5085,8 @@
         </w:r>
       </w:hyperlink>
     </w:p>
-    <w:bookmarkEnd w:id="43"/>
-    <w:bookmarkStart w:id="45" w:name="ref-ball2009"/>
+    <w:bookmarkEnd w:id="31"/>
+    <w:bookmarkStart w:id="33" w:name="ref-ball2009"/>
     <w:p>
       <w:pPr>
         <w:pStyle w:val="Bibliography"/>
@@ -5275,7 +5135,7 @@
       <w:r>
         <w:t xml:space="preserve"> </w:t>
       </w:r>
-      <w:hyperlink r:id="rId44">
+      <w:hyperlink r:id="rId32">
         <w:r>
           <w:rPr>
             <w:rStyle w:val="Hyperlink"/>
@@ -5284,8 +5144,8 @@
         </w:r>
       </w:hyperlink>
     </w:p>
-    <w:bookmarkEnd w:id="45"/>
-    <w:bookmarkStart w:id="47" w:name="ref-burns_language_2017"/>
+    <w:bookmarkEnd w:id="33"/>
+    <w:bookmarkStart w:id="35" w:name="ref-burns_language_2017"/>
     <w:p>
       <w:pPr>
         <w:pStyle w:val="Bibliography"/>
@@ -5322,7 +5182,7 @@
       <w:r>
         <w:t xml:space="preserve"> </w:t>
       </w:r>
-      <w:hyperlink r:id="rId46">
+      <w:hyperlink r:id="rId34">
         <w:r>
           <w:rPr>
             <w:rStyle w:val="Hyperlink"/>
@@ -5331,8 +5191,8 @@
         </w:r>
       </w:hyperlink>
     </w:p>
-    <w:bookmarkEnd w:id="47"/>
-    <w:bookmarkStart w:id="49" w:name="ref-Chinchilla-Rodríguez2014What"/>
+    <w:bookmarkEnd w:id="35"/>
+    <w:bookmarkStart w:id="37" w:name="ref-Chinchilla-Rodríguez2014What"/>
     <w:p>
       <w:pPr>
         <w:pStyle w:val="Bibliography"/>
@@ -5369,7 +5229,7 @@
       <w:r>
         <w:t xml:space="preserve"> </w:t>
       </w:r>
-      <w:hyperlink r:id="rId48">
+      <w:hyperlink r:id="rId36">
         <w:r>
           <w:rPr>
             <w:rStyle w:val="Hyperlink"/>
@@ -5378,8 +5238,8 @@
         </w:r>
       </w:hyperlink>
     </w:p>
-    <w:bookmarkEnd w:id="49"/>
-    <w:bookmarkStart w:id="51" w:name="ref-costello_are_2019"/>
+    <w:bookmarkEnd w:id="37"/>
+    <w:bookmarkStart w:id="39" w:name="ref-costello_are_2019"/>
     <w:p>
       <w:pPr>
         <w:pStyle w:val="Bibliography"/>
@@ -5428,7 +5288,7 @@
       <w:r>
         <w:t xml:space="preserve"> </w:t>
       </w:r>
-      <w:hyperlink r:id="rId50">
+      <w:hyperlink r:id="rId38">
         <w:r>
           <w:rPr>
             <w:rStyle w:val="Hyperlink"/>
@@ -5437,8 +5297,8 @@
         </w:r>
       </w:hyperlink>
     </w:p>
-    <w:bookmarkEnd w:id="51"/>
-    <w:bookmarkStart w:id="53" w:name="ref-fiala_are_2021"/>
+    <w:bookmarkEnd w:id="39"/>
+    <w:bookmarkStart w:id="41" w:name="ref-fiala_are_2021"/>
     <w:p>
       <w:pPr>
         <w:pStyle w:val="Bibliography"/>
@@ -5475,7 +5335,7 @@
       <w:r>
         <w:t xml:space="preserve"> </w:t>
       </w:r>
-      <w:hyperlink r:id="rId52">
+      <w:hyperlink r:id="rId40">
         <w:r>
           <w:rPr>
             <w:rStyle w:val="Hyperlink"/>
@@ -5484,8 +5344,8 @@
         </w:r>
       </w:hyperlink>
     </w:p>
-    <w:bookmarkEnd w:id="53"/>
-    <w:bookmarkStart w:id="55" w:name="ref-fox_relationship_2015"/>
+    <w:bookmarkEnd w:id="41"/>
+    <w:bookmarkStart w:id="43" w:name="ref-fox_relationship_2015"/>
     <w:p>
       <w:pPr>
         <w:pStyle w:val="Bibliography"/>
@@ -5509,7 +5369,7 @@
       <w:r>
         <w:t xml:space="preserve"> </w:t>
       </w:r>
-      <w:hyperlink r:id="rId54">
+      <w:hyperlink r:id="rId42">
         <w:r>
           <w:rPr>
             <w:rStyle w:val="Hyperlink"/>
@@ -5518,8 +5378,8 @@
         </w:r>
       </w:hyperlink>
     </w:p>
-    <w:bookmarkEnd w:id="55"/>
-    <w:bookmarkStart w:id="57" w:name="ref-guo_succinct_2018"/>
+    <w:bookmarkEnd w:id="43"/>
+    <w:bookmarkStart w:id="45" w:name="ref-guo_succinct_2018"/>
     <w:p>
       <w:pPr>
         <w:pStyle w:val="Bibliography"/>
@@ -5556,7 +5416,7 @@
       <w:r>
         <w:t xml:space="preserve"> </w:t>
       </w:r>
-      <w:hyperlink r:id="rId56">
+      <w:hyperlink r:id="rId44">
         <w:r>
           <w:rPr>
             <w:rStyle w:val="Hyperlink"/>
@@ -5565,8 +5425,8 @@
         </w:r>
       </w:hyperlink>
     </w:p>
-    <w:bookmarkEnd w:id="57"/>
-    <w:bookmarkStart w:id="58" w:name="ref-honnibal_spacy_2022"/>
+    <w:bookmarkEnd w:id="45"/>
+    <w:bookmarkStart w:id="46" w:name="ref-honnibal_spacy_2022"/>
     <w:p>
       <w:pPr>
         <w:pStyle w:val="Bibliography"/>
@@ -5613,8 +5473,8 @@
         <w:t xml:space="preserve">. Explosion. Accessed 8 May 2023</w:t>
       </w:r>
     </w:p>
-    <w:bookmarkEnd w:id="58"/>
-    <w:bookmarkStart w:id="59" w:name="ref-huntington_clash_2011"/>
+    <w:bookmarkEnd w:id="46"/>
+    <w:bookmarkStart w:id="47" w:name="ref-huntington_clash_2011"/>
     <w:p>
       <w:pPr>
         <w:pStyle w:val="Bibliography"/>
@@ -5654,8 +5514,8 @@
         <w:t xml:space="preserve">. Accessed 20 May 2022</w:t>
       </w:r>
     </w:p>
-    <w:bookmarkEnd w:id="59"/>
-    <w:bookmarkStart w:id="61" w:name="ref-jacques_impact_2010"/>
+    <w:bookmarkEnd w:id="47"/>
+    <w:bookmarkStart w:id="49" w:name="ref-jacques_impact_2010"/>
     <w:p>
       <w:pPr>
         <w:pStyle w:val="Bibliography"/>
@@ -5692,7 +5552,7 @@
       <w:r>
         <w:t xml:space="preserve"> </w:t>
       </w:r>
-      <w:hyperlink r:id="rId60">
+      <w:hyperlink r:id="rId48">
         <w:r>
           <w:rPr>
             <w:rStyle w:val="Hyperlink"/>
@@ -5701,8 +5561,8 @@
         </w:r>
       </w:hyperlink>
     </w:p>
-    <w:bookmarkEnd w:id="61"/>
-    <w:bookmarkStart w:id="63" w:name="ref-jamali_article_2011"/>
+    <w:bookmarkEnd w:id="49"/>
+    <w:bookmarkStart w:id="51" w:name="ref-jamali_article_2011"/>
     <w:p>
       <w:pPr>
         <w:pStyle w:val="Bibliography"/>
@@ -5739,7 +5599,7 @@
       <w:r>
         <w:t xml:space="preserve"> </w:t>
       </w:r>
-      <w:hyperlink r:id="rId62">
+      <w:hyperlink r:id="rId50">
         <w:r>
           <w:rPr>
             <w:rStyle w:val="Hyperlink"/>
@@ -5748,8 +5608,8 @@
         </w:r>
       </w:hyperlink>
     </w:p>
-    <w:bookmarkEnd w:id="63"/>
-    <w:bookmarkStart w:id="65" w:name="ref-kou_politics_2018"/>
+    <w:bookmarkEnd w:id="51"/>
+    <w:bookmarkStart w:id="53" w:name="ref-kou_politics_2018"/>
     <w:p>
       <w:pPr>
         <w:pStyle w:val="Bibliography"/>
@@ -5892,7 +5752,7 @@
       <w:r>
         <w:t xml:space="preserve"> </w:t>
       </w:r>
-      <w:hyperlink r:id="rId64">
+      <w:hyperlink r:id="rId52">
         <w:r>
           <w:rPr>
             <w:rStyle w:val="Hyperlink"/>
@@ -5901,8 +5761,8 @@
         </w:r>
       </w:hyperlink>
     </w:p>
-    <w:bookmarkEnd w:id="65"/>
-    <w:bookmarkStart w:id="67" w:name="ref-li_evolution_2019"/>
+    <w:bookmarkEnd w:id="53"/>
+    <w:bookmarkStart w:id="55" w:name="ref-li_evolution_2019"/>
     <w:p>
       <w:pPr>
         <w:pStyle w:val="Bibliography"/>
@@ -5966,7 +5826,7 @@
       <w:r>
         <w:t xml:space="preserve"> </w:t>
       </w:r>
-      <w:hyperlink r:id="rId66">
+      <w:hyperlink r:id="rId54">
         <w:r>
           <w:rPr>
             <w:rStyle w:val="Hyperlink"/>
@@ -5975,8 +5835,8 @@
         </w:r>
       </w:hyperlink>
     </w:p>
-    <w:bookmarkEnd w:id="67"/>
-    <w:bookmarkStart w:id="68" w:name="ref-milojevic_length_2017"/>
+    <w:bookmarkEnd w:id="55"/>
+    <w:bookmarkStart w:id="56" w:name="ref-milojevic_length_2017"/>
     <w:p>
       <w:pPr>
         <w:pStyle w:val="Bibliography"/>
@@ -6014,8 +5874,8 @@
         <w:t xml:space="preserve">. Accessed 10 February 2022</w:t>
       </w:r>
     </w:p>
-    <w:bookmarkEnd w:id="68"/>
-    <w:bookmarkStart w:id="69" w:name="ref-moradi_analysis_2016"/>
+    <w:bookmarkEnd w:id="56"/>
+    <w:bookmarkStart w:id="57" w:name="ref-moradi_analysis_2016"/>
     <w:p>
       <w:pPr>
         <w:pStyle w:val="Bibliography"/>
@@ -6050,8 +5910,8 @@
         <w:t xml:space="preserve">(2), 35–46. Accessed 10 February 2022</w:t>
       </w:r>
     </w:p>
-    <w:bookmarkEnd w:id="69"/>
-    <w:bookmarkStart w:id="71" w:name="ref-murphy_does_2019"/>
+    <w:bookmarkEnd w:id="57"/>
+    <w:bookmarkStart w:id="59" w:name="ref-murphy_does_2019"/>
     <w:p>
       <w:pPr>
         <w:pStyle w:val="Bibliography"/>
@@ -6106,7 +5966,7 @@
       <w:r>
         <w:t xml:space="preserve"> </w:t>
       </w:r>
-      <w:hyperlink r:id="rId70">
+      <w:hyperlink r:id="rId58">
         <w:r>
           <w:rPr>
             <w:rStyle w:val="Hyperlink"/>
@@ -6115,8 +5975,8 @@
         </w:r>
       </w:hyperlink>
     </w:p>
-    <w:bookmarkEnd w:id="71"/>
-    <w:bookmarkStart w:id="72" w:name="ref-united_nations_human_2023"/>
+    <w:bookmarkEnd w:id="59"/>
+    <w:bookmarkStart w:id="60" w:name="ref-united_nations_human_2023"/>
     <w:p>
       <w:pPr>
         <w:pStyle w:val="Bibliography"/>
@@ -6174,8 +6034,8 @@
         <w:t xml:space="preserve">. Accessed 17 February 2023</w:t>
       </w:r>
     </w:p>
-    <w:bookmarkEnd w:id="72"/>
-    <w:bookmarkStart w:id="74" w:name="ref-paiva_articles_2012"/>
+    <w:bookmarkEnd w:id="60"/>
+    <w:bookmarkStart w:id="62" w:name="ref-paiva_articles_2012"/>
     <w:p>
       <w:pPr>
         <w:pStyle w:val="Bibliography"/>
@@ -6212,7 +6072,7 @@
       <w:r>
         <w:t xml:space="preserve"> </w:t>
       </w:r>
-      <w:hyperlink r:id="rId73">
+      <w:hyperlink r:id="rId61">
         <w:r>
           <w:rPr>
             <w:rStyle w:val="Hyperlink"/>
@@ -6221,8 +6081,8 @@
         </w:r>
       </w:hyperlink>
     </w:p>
-    <w:bookmarkEnd w:id="74"/>
-    <w:bookmarkStart w:id="76" w:name="ref-thelwall_avoiding_2017"/>
+    <w:bookmarkEnd w:id="62"/>
+    <w:bookmarkStart w:id="64" w:name="ref-thelwall_avoiding_2017"/>
     <w:p>
       <w:pPr>
         <w:pStyle w:val="Bibliography"/>
@@ -6259,7 +6119,7 @@
       <w:r>
         <w:t xml:space="preserve"> </w:t>
       </w:r>
-      <w:hyperlink r:id="rId75">
+      <w:hyperlink r:id="rId63">
         <w:r>
           <w:rPr>
             <w:rStyle w:val="Hyperlink"/>
@@ -6268,9 +6128,9 @@
         </w:r>
       </w:hyperlink>
     </w:p>
-    <w:bookmarkEnd w:id="76"/>
-    <w:bookmarkEnd w:id="77"/>
-    <w:bookmarkEnd w:id="78"/>
+    <w:bookmarkEnd w:id="64"/>
+    <w:bookmarkEnd w:id="65"/>
+    <w:bookmarkEnd w:id="66"/>
     <w:sectPr/>
   </w:body>
 </w:document>

</xml_diff>

<commit_message>
minor edits in future section based on additional reviewer comments
</commit_message>
<xml_diff>
--- a/manuscript/title-manuscript.docx
+++ b/manuscript/title-manuscript.docx
@@ -209,7 +209,7 @@
         <w:pStyle w:val="Compact"/>
         <w:numPr>
           <w:ilvl w:val="1"/>
-          <w:numId w:val="4"/>
+          <w:numId w:val="9"/>
         </w:numPr>
         <w:rPr/>
       </w:pPr>
@@ -223,7 +223,7 @@
         <w:pStyle w:val="Compact"/>
         <w:numPr>
           <w:ilvl w:val="1"/>
-          <w:numId w:val="5"/>
+          <w:numId w:val="10"/>
         </w:numPr>
         <w:rPr/>
       </w:pPr>
@@ -237,7 +237,7 @@
         <w:pStyle w:val="Compact"/>
         <w:numPr>
           <w:ilvl w:val="1"/>
-          <w:numId w:val="6"/>
+          <w:numId w:val="11"/>
         </w:numPr>
         <w:rPr/>
       </w:pPr>
@@ -251,7 +251,7 @@
         <w:pStyle w:val="Compact"/>
         <w:numPr>
           <w:ilvl w:val="1"/>
-          <w:numId w:val="7"/>
+          <w:numId w:val="12"/>
         </w:numPr>
         <w:rPr/>
       </w:pPr>
@@ -265,7 +265,7 @@
         <w:pStyle w:val="Compact"/>
         <w:numPr>
           <w:ilvl w:val="1"/>
-          <w:numId w:val="8"/>
+          <w:numId w:val="13"/>
         </w:numPr>
         <w:rPr/>
       </w:pPr>
@@ -279,7 +279,7 @@
         <w:pStyle w:val="Compact"/>
         <w:numPr>
           <w:ilvl w:val="1"/>
-          <w:numId w:val="9"/>
+          <w:numId w:val="14"/>
         </w:numPr>
         <w:rPr/>
       </w:pPr>
@@ -521,11 +521,7 @@
       </w:r>
       <w:r>
         <w:rPr/>
-        <w:t xml:space="preserve"> appeared twice. We identified 578 false negatives, where spaCy missed labeling a title as containing a place name. However, as noted in Kim and Kim (2024), place names can be polysemous. That is, this effect may be the result of place names having multiple meanings, such as describing a place versus describing a characteristic: e.g., ‘spanish cities’ versus ‘spanish language’. In the end, we removed place names in the false positives and added place names in the false negatives. </w:t>
-      </w:r>
-      <w:r>
-        <w:rPr/>
-        <w:t>In all, there was a total of 177 geographical areas or combinations of areas identified in the titles. Table 1 reports the most frequent nations mentioned or referred to in article titles.</w:t>
+        <w:t xml:space="preserve"> appeared twice. We identified 578 false negatives, where spaCy missed labeling a title as containing a place name. However, as noted in Kim and Kim (2024), place names can be polysemous. That is, this effect may be the result of place names having multiple meanings, such as describing a place versus describing a characteristic: e.g., ‘spanish cities’ versus ‘spanish language’. In the end, we removed place names in the false positives and added place names in the false negatives. In all, there was a total of 177 geographical areas or combinations of areas identified in the titles. Table 1 reports the most frequent nations mentioned or referred to in article titles.</w:t>
       </w:r>
     </w:p>
     <w:p>
@@ -552,14 +548,14 @@
         </w:tblCellMar>
       </w:tblPr>
       <w:tblGrid>
-        <w:gridCol w:w="4680"/>
+        <w:gridCol w:w="4679"/>
         <w:gridCol w:w="4680"/>
       </w:tblGrid>
       <w:tr>
         <w:trPr/>
         <w:tc>
           <w:tcPr>
-            <w:tcW w:w="4680" w:type="dxa"/>
+            <w:tcW w:w="4679" w:type="dxa"/>
             <w:tcBorders>
               <w:top w:val="single" w:sz="6" w:space="0" w:color="000000"/>
               <w:bottom w:val="single" w:sz="6" w:space="0" w:color="000000"/>
@@ -568,6 +564,7 @@
           <w:p>
             <w:pPr>
               <w:pStyle w:val="TableContents"/>
+              <w:widowControl w:val="false"/>
               <w:spacing w:before="0" w:after="200"/>
               <w:jc w:val="left"/>
               <w:rPr>
@@ -619,6 +616,7 @@
           <w:p>
             <w:pPr>
               <w:pStyle w:val="TableContents"/>
+              <w:widowControl w:val="false"/>
               <w:spacing w:before="0" w:after="200"/>
               <w:jc w:val="left"/>
               <w:rPr>
@@ -664,12 +662,13 @@
         <w:trPr/>
         <w:tc>
           <w:tcPr>
-            <w:tcW w:w="4680" w:type="dxa"/>
+            <w:tcW w:w="4679" w:type="dxa"/>
             <w:tcBorders/>
           </w:tcPr>
           <w:p>
             <w:pPr>
               <w:pStyle w:val="TextBody"/>
+              <w:widowControl w:val="false"/>
               <w:spacing w:before="180" w:after="180"/>
               <w:jc w:val="left"/>
               <w:rPr>
@@ -718,6 +717,7 @@
           <w:p>
             <w:pPr>
               <w:pStyle w:val="TextBody"/>
+              <w:widowControl w:val="false"/>
               <w:spacing w:before="180" w:after="180"/>
               <w:jc w:val="left"/>
               <w:rPr>
@@ -763,12 +763,13 @@
         <w:trPr/>
         <w:tc>
           <w:tcPr>
-            <w:tcW w:w="4680" w:type="dxa"/>
+            <w:tcW w:w="4679" w:type="dxa"/>
             <w:tcBorders/>
           </w:tcPr>
           <w:p>
             <w:pPr>
               <w:pStyle w:val="TextBody"/>
+              <w:widowControl w:val="false"/>
               <w:spacing w:before="180" w:after="180"/>
               <w:jc w:val="left"/>
               <w:rPr>
@@ -836,6 +837,7 @@
           <w:p>
             <w:pPr>
               <w:pStyle w:val="TextBody"/>
+              <w:widowControl w:val="false"/>
               <w:spacing w:before="180" w:after="180"/>
               <w:jc w:val="left"/>
               <w:rPr>
@@ -881,12 +883,13 @@
         <w:trPr/>
         <w:tc>
           <w:tcPr>
-            <w:tcW w:w="4680" w:type="dxa"/>
+            <w:tcW w:w="4679" w:type="dxa"/>
             <w:tcBorders/>
           </w:tcPr>
           <w:p>
             <w:pPr>
               <w:pStyle w:val="TextBody"/>
+              <w:widowControl w:val="false"/>
               <w:spacing w:before="180" w:after="180"/>
               <w:jc w:val="left"/>
               <w:rPr>
@@ -935,6 +938,7 @@
           <w:p>
             <w:pPr>
               <w:pStyle w:val="TextBody"/>
+              <w:widowControl w:val="false"/>
               <w:spacing w:before="180" w:after="180"/>
               <w:jc w:val="left"/>
               <w:rPr>
@@ -980,12 +984,13 @@
         <w:trPr/>
         <w:tc>
           <w:tcPr>
-            <w:tcW w:w="4680" w:type="dxa"/>
+            <w:tcW w:w="4679" w:type="dxa"/>
             <w:tcBorders/>
           </w:tcPr>
           <w:p>
             <w:pPr>
               <w:pStyle w:val="TextBody"/>
+              <w:widowControl w:val="false"/>
               <w:spacing w:before="180" w:after="180"/>
               <w:jc w:val="left"/>
               <w:rPr>
@@ -1034,6 +1039,7 @@
           <w:p>
             <w:pPr>
               <w:pStyle w:val="TextBody"/>
+              <w:widowControl w:val="false"/>
               <w:spacing w:before="180" w:after="180"/>
               <w:jc w:val="left"/>
               <w:rPr>
@@ -1079,12 +1085,13 @@
         <w:trPr/>
         <w:tc>
           <w:tcPr>
-            <w:tcW w:w="4680" w:type="dxa"/>
+            <w:tcW w:w="4679" w:type="dxa"/>
             <w:tcBorders/>
           </w:tcPr>
           <w:p>
             <w:pPr>
               <w:pStyle w:val="TextBody"/>
+              <w:widowControl w:val="false"/>
               <w:spacing w:before="180" w:after="180"/>
               <w:jc w:val="left"/>
               <w:rPr>
@@ -1133,6 +1140,7 @@
           <w:p>
             <w:pPr>
               <w:pStyle w:val="TextBody"/>
+              <w:widowControl w:val="false"/>
               <w:spacing w:before="180" w:after="180"/>
               <w:jc w:val="left"/>
               <w:rPr>
@@ -1178,12 +1186,13 @@
         <w:trPr/>
         <w:tc>
           <w:tcPr>
-            <w:tcW w:w="4680" w:type="dxa"/>
+            <w:tcW w:w="4679" w:type="dxa"/>
             <w:tcBorders/>
           </w:tcPr>
           <w:p>
             <w:pPr>
               <w:pStyle w:val="TextBody"/>
+              <w:widowControl w:val="false"/>
               <w:spacing w:before="180" w:after="180"/>
               <w:jc w:val="left"/>
               <w:rPr>
@@ -1232,6 +1241,7 @@
           <w:p>
             <w:pPr>
               <w:pStyle w:val="TextBody"/>
+              <w:widowControl w:val="false"/>
               <w:spacing w:before="180" w:after="180"/>
               <w:jc w:val="left"/>
               <w:rPr>
@@ -1277,12 +1287,13 @@
         <w:trPr/>
         <w:tc>
           <w:tcPr>
-            <w:tcW w:w="4680" w:type="dxa"/>
+            <w:tcW w:w="4679" w:type="dxa"/>
             <w:tcBorders/>
           </w:tcPr>
           <w:p>
             <w:pPr>
               <w:pStyle w:val="TextBody"/>
+              <w:widowControl w:val="false"/>
               <w:spacing w:before="180" w:after="180"/>
               <w:jc w:val="left"/>
               <w:rPr>
@@ -1331,6 +1342,7 @@
           <w:p>
             <w:pPr>
               <w:pStyle w:val="TextBody"/>
+              <w:widowControl w:val="false"/>
               <w:spacing w:before="180" w:after="180"/>
               <w:jc w:val="left"/>
               <w:rPr>
@@ -1376,12 +1388,13 @@
         <w:trPr/>
         <w:tc>
           <w:tcPr>
-            <w:tcW w:w="4680" w:type="dxa"/>
+            <w:tcW w:w="4679" w:type="dxa"/>
             <w:tcBorders/>
           </w:tcPr>
           <w:p>
             <w:pPr>
               <w:pStyle w:val="TextBody"/>
+              <w:widowControl w:val="false"/>
               <w:spacing w:before="180" w:after="180"/>
               <w:jc w:val="left"/>
               <w:rPr>
@@ -1430,6 +1443,7 @@
           <w:p>
             <w:pPr>
               <w:pStyle w:val="TextBody"/>
+              <w:widowControl w:val="false"/>
               <w:spacing w:before="180" w:after="180"/>
               <w:jc w:val="left"/>
               <w:rPr>
@@ -1475,12 +1489,13 @@
         <w:trPr/>
         <w:tc>
           <w:tcPr>
-            <w:tcW w:w="4680" w:type="dxa"/>
+            <w:tcW w:w="4679" w:type="dxa"/>
             <w:tcBorders/>
           </w:tcPr>
           <w:p>
             <w:pPr>
               <w:pStyle w:val="TextBody"/>
+              <w:widowControl w:val="false"/>
               <w:spacing w:before="180" w:after="180"/>
               <w:jc w:val="left"/>
               <w:rPr>
@@ -1529,6 +1544,7 @@
           <w:p>
             <w:pPr>
               <w:pStyle w:val="TextBody"/>
+              <w:widowControl w:val="false"/>
               <w:spacing w:before="180" w:after="180"/>
               <w:jc w:val="left"/>
               <w:rPr>
@@ -1574,12 +1590,13 @@
         <w:trPr/>
         <w:tc>
           <w:tcPr>
-            <w:tcW w:w="4680" w:type="dxa"/>
+            <w:tcW w:w="4679" w:type="dxa"/>
             <w:tcBorders/>
           </w:tcPr>
           <w:p>
             <w:pPr>
               <w:pStyle w:val="TextBody"/>
+              <w:widowControl w:val="false"/>
               <w:spacing w:before="180" w:after="180"/>
               <w:jc w:val="left"/>
               <w:rPr>
@@ -1628,6 +1645,7 @@
           <w:p>
             <w:pPr>
               <w:pStyle w:val="TextBody"/>
+              <w:widowControl w:val="false"/>
               <w:spacing w:before="180" w:after="180"/>
               <w:jc w:val="left"/>
               <w:rPr>
@@ -1673,12 +1691,13 @@
         <w:trPr/>
         <w:tc>
           <w:tcPr>
-            <w:tcW w:w="4680" w:type="dxa"/>
+            <w:tcW w:w="4679" w:type="dxa"/>
             <w:tcBorders/>
           </w:tcPr>
           <w:p>
             <w:pPr>
               <w:pStyle w:val="TextBody"/>
+              <w:widowControl w:val="false"/>
               <w:spacing w:before="180" w:after="180"/>
               <w:jc w:val="left"/>
               <w:rPr>
@@ -1727,6 +1746,7 @@
           <w:p>
             <w:pPr>
               <w:pStyle w:val="TextBody"/>
+              <w:widowControl w:val="false"/>
               <w:spacing w:before="180" w:after="180"/>
               <w:jc w:val="left"/>
               <w:rPr>
@@ -1772,12 +1792,13 @@
         <w:trPr/>
         <w:tc>
           <w:tcPr>
-            <w:tcW w:w="4680" w:type="dxa"/>
+            <w:tcW w:w="4679" w:type="dxa"/>
             <w:tcBorders/>
           </w:tcPr>
           <w:p>
             <w:pPr>
               <w:pStyle w:val="TextBody"/>
+              <w:widowControl w:val="false"/>
               <w:spacing w:before="180" w:after="180"/>
               <w:jc w:val="left"/>
               <w:rPr>
@@ -1826,6 +1847,7 @@
           <w:p>
             <w:pPr>
               <w:pStyle w:val="TextBody"/>
+              <w:widowControl w:val="false"/>
               <w:spacing w:before="180" w:after="180"/>
               <w:jc w:val="left"/>
               <w:rPr>
@@ -1871,12 +1893,13 @@
         <w:trPr/>
         <w:tc>
           <w:tcPr>
-            <w:tcW w:w="4680" w:type="dxa"/>
+            <w:tcW w:w="4679" w:type="dxa"/>
             <w:tcBorders/>
           </w:tcPr>
           <w:p>
             <w:pPr>
               <w:pStyle w:val="TextBody"/>
+              <w:widowControl w:val="false"/>
               <w:spacing w:before="180" w:after="180"/>
               <w:jc w:val="left"/>
               <w:rPr>
@@ -1925,6 +1948,7 @@
           <w:p>
             <w:pPr>
               <w:pStyle w:val="TextBody"/>
+              <w:widowControl w:val="false"/>
               <w:spacing w:before="180" w:after="180"/>
               <w:jc w:val="left"/>
               <w:rPr>
@@ -1970,12 +1994,13 @@
         <w:trPr/>
         <w:tc>
           <w:tcPr>
-            <w:tcW w:w="4680" w:type="dxa"/>
+            <w:tcW w:w="4679" w:type="dxa"/>
             <w:tcBorders/>
           </w:tcPr>
           <w:p>
             <w:pPr>
               <w:pStyle w:val="TextBody"/>
+              <w:widowControl w:val="false"/>
               <w:spacing w:before="180" w:after="180"/>
               <w:jc w:val="left"/>
               <w:rPr>
@@ -2024,6 +2049,7 @@
           <w:p>
             <w:pPr>
               <w:pStyle w:val="TextBody"/>
+              <w:widowControl w:val="false"/>
               <w:spacing w:before="180" w:after="180"/>
               <w:jc w:val="left"/>
               <w:rPr>
@@ -2069,12 +2095,13 @@
         <w:trPr/>
         <w:tc>
           <w:tcPr>
-            <w:tcW w:w="4680" w:type="dxa"/>
+            <w:tcW w:w="4679" w:type="dxa"/>
             <w:tcBorders/>
           </w:tcPr>
           <w:p>
             <w:pPr>
               <w:pStyle w:val="TextBody"/>
+              <w:widowControl w:val="false"/>
               <w:spacing w:before="180" w:after="180"/>
               <w:jc w:val="left"/>
               <w:rPr>
@@ -2123,6 +2150,7 @@
           <w:p>
             <w:pPr>
               <w:pStyle w:val="TextBody"/>
+              <w:widowControl w:val="false"/>
               <w:spacing w:before="180" w:after="180"/>
               <w:jc w:val="left"/>
               <w:rPr>
@@ -2168,12 +2196,13 @@
         <w:trPr/>
         <w:tc>
           <w:tcPr>
-            <w:tcW w:w="4680" w:type="dxa"/>
+            <w:tcW w:w="4679" w:type="dxa"/>
             <w:tcBorders/>
           </w:tcPr>
           <w:p>
             <w:pPr>
               <w:pStyle w:val="TextBody"/>
+              <w:widowControl w:val="false"/>
               <w:spacing w:before="180" w:after="180"/>
               <w:jc w:val="left"/>
               <w:rPr>
@@ -2222,6 +2251,7 @@
           <w:p>
             <w:pPr>
               <w:pStyle w:val="TextBody"/>
+              <w:widowControl w:val="false"/>
               <w:spacing w:before="180" w:after="180"/>
               <w:jc w:val="left"/>
               <w:rPr>
@@ -2267,12 +2297,13 @@
         <w:trPr/>
         <w:tc>
           <w:tcPr>
-            <w:tcW w:w="4680" w:type="dxa"/>
+            <w:tcW w:w="4679" w:type="dxa"/>
             <w:tcBorders/>
           </w:tcPr>
           <w:p>
             <w:pPr>
               <w:pStyle w:val="TextBody"/>
+              <w:widowControl w:val="false"/>
               <w:spacing w:before="180" w:after="180"/>
               <w:jc w:val="left"/>
               <w:rPr>
@@ -2321,6 +2352,7 @@
           <w:p>
             <w:pPr>
               <w:pStyle w:val="TextBody"/>
+              <w:widowControl w:val="false"/>
               <w:spacing w:before="180" w:after="180"/>
               <w:jc w:val="left"/>
               <w:rPr>
@@ -2366,12 +2398,13 @@
         <w:trPr/>
         <w:tc>
           <w:tcPr>
-            <w:tcW w:w="4680" w:type="dxa"/>
+            <w:tcW w:w="4679" w:type="dxa"/>
             <w:tcBorders/>
           </w:tcPr>
           <w:p>
             <w:pPr>
               <w:pStyle w:val="TextBody"/>
+              <w:widowControl w:val="false"/>
               <w:spacing w:before="180" w:after="180"/>
               <w:jc w:val="left"/>
               <w:rPr>
@@ -2420,6 +2453,7 @@
           <w:p>
             <w:pPr>
               <w:pStyle w:val="TextBody"/>
+              <w:widowControl w:val="false"/>
               <w:spacing w:before="180" w:after="180"/>
               <w:jc w:val="left"/>
               <w:rPr>
@@ -2465,12 +2499,13 @@
         <w:trPr/>
         <w:tc>
           <w:tcPr>
-            <w:tcW w:w="4680" w:type="dxa"/>
+            <w:tcW w:w="4679" w:type="dxa"/>
             <w:tcBorders/>
           </w:tcPr>
           <w:p>
             <w:pPr>
               <w:pStyle w:val="TextBody"/>
+              <w:widowControl w:val="false"/>
               <w:spacing w:before="180" w:after="180"/>
               <w:jc w:val="left"/>
               <w:rPr>
@@ -2519,6 +2554,7 @@
           <w:p>
             <w:pPr>
               <w:pStyle w:val="TextBody"/>
+              <w:widowControl w:val="false"/>
               <w:spacing w:before="180" w:after="180"/>
               <w:jc w:val="left"/>
               <w:rPr>
@@ -2564,7 +2600,7 @@
         <w:trPr/>
         <w:tc>
           <w:tcPr>
-            <w:tcW w:w="4680" w:type="dxa"/>
+            <w:tcW w:w="4679" w:type="dxa"/>
             <w:tcBorders>
               <w:bottom w:val="single" w:sz="6" w:space="0" w:color="000000"/>
             </w:tcBorders>
@@ -2572,6 +2608,7 @@
           <w:p>
             <w:pPr>
               <w:pStyle w:val="TextBody"/>
+              <w:widowControl w:val="false"/>
               <w:spacing w:before="180" w:after="180"/>
               <w:jc w:val="left"/>
               <w:rPr>
@@ -2622,6 +2659,7 @@
           <w:p>
             <w:pPr>
               <w:pStyle w:val="TextBody"/>
+              <w:widowControl w:val="false"/>
               <w:spacing w:before="180" w:after="180"/>
               <w:jc w:val="left"/>
               <w:rPr>
@@ -3016,47 +3054,23 @@
           <w:i/>
           <w:iCs/>
         </w:rPr>
-        <w:t>Fig</w:t>
+        <w:t>Fig. 2:</w:t>
       </w:r>
       <w:r>
         <w:rPr>
           <w:rStyle w:val="VerbatimChar"/>
-          <w:i/>
-          <w:iCs/>
-        </w:rPr>
-        <w:t>.</w:t>
-      </w:r>
+        </w:rPr>
+        <w:t xml:space="preserve"> There is a weak relationship between citations and position of</w:t>
+      </w:r>
+    </w:p>
+    <w:p>
+      <w:pPr>
+        <w:pStyle w:val="SourceCode"/>
+        <w:rPr/>
+      </w:pPr>
       <w:r>
         <w:rPr>
           <w:rStyle w:val="VerbatimChar"/>
-          <w:i/>
-          <w:iCs/>
-        </w:rPr>
-        <w:t xml:space="preserve"> 2</w:t>
-      </w:r>
-      <w:r>
-        <w:rPr>
-          <w:rStyle w:val="VerbatimChar"/>
-          <w:i/>
-          <w:iCs/>
-        </w:rPr>
-        <w:t>:</w:t>
-      </w:r>
-      <w:r>
-        <w:rPr>
-          <w:rStyle w:val="VerbatimChar"/>
-        </w:rPr>
-        <w:t xml:space="preserve"> There is a weak relationship between citations and position of</w:t>
-      </w:r>
-    </w:p>
-    <w:p>
-      <w:pPr>
-        <w:pStyle w:val="SourceCode"/>
-        <w:rPr/>
-      </w:pPr>
-      <w:r>
-        <w:rPr>
-          <w:rStyle w:val="VerbatimChar"/>
         </w:rPr>
         <w:t>place names in titles.</w:t>
       </w:r>
@@ -3170,15 +3184,7 @@
       </w:r>
       <w:r>
         <w:rPr/>
-        <w:t xml:space="preserve"> = 1.96</w:t>
-      </w:r>
-      <w:r>
-        <w:rPr/>
-        <w:t>3</w:t>
-      </w:r>
-      <w:r>
-        <w:rPr/>
-        <w:t xml:space="preserve"> (</w:t>
+        <w:t xml:space="preserve"> = 1.963 (</w:t>
       </w:r>
       <w:r>
         <w:rPr>
@@ -3217,10 +3223,10 @@
         <w:tblLook w:firstRow="1"/>
       </w:tblPr>
       <w:tblGrid>
-        <w:gridCol w:w="2433"/>
-        <w:gridCol w:w="1544"/>
-        <w:gridCol w:w="1673"/>
-        <w:gridCol w:w="1673"/>
+        <w:gridCol w:w="2432"/>
+        <w:gridCol w:w="1545"/>
+        <w:gridCol w:w="1672"/>
+        <w:gridCol w:w="1674"/>
         <w:gridCol w:w="2037"/>
       </w:tblGrid>
       <w:tr>
@@ -3229,7 +3235,7 @@
         </w:trPr>
         <w:tc>
           <w:tcPr>
-            <w:tcW w:w="2433" w:type="dxa"/>
+            <w:tcW w:w="2432" w:type="dxa"/>
             <w:tcBorders>
               <w:bottom w:val="single" w:sz="6" w:space="0" w:color="000000"/>
             </w:tcBorders>
@@ -3238,7 +3244,8 @@
           <w:p>
             <w:pPr>
               <w:pStyle w:val="Compact"/>
-              <w:widowControl/>
+              <w:widowControl w:val="false"/>
+              <w:suppressAutoHyphens w:val="true"/>
               <w:spacing w:before="36" w:after="36"/>
               <w:jc w:val="left"/>
               <w:rPr>
@@ -3263,7 +3270,7 @@
         </w:tc>
         <w:tc>
           <w:tcPr>
-            <w:tcW w:w="1544" w:type="dxa"/>
+            <w:tcW w:w="1545" w:type="dxa"/>
             <w:tcBorders>
               <w:bottom w:val="single" w:sz="6" w:space="0" w:color="000000"/>
             </w:tcBorders>
@@ -3272,7 +3279,8 @@
           <w:p>
             <w:pPr>
               <w:pStyle w:val="Compact"/>
-              <w:widowControl/>
+              <w:widowControl w:val="false"/>
+              <w:suppressAutoHyphens w:val="true"/>
               <w:spacing w:before="36" w:after="36"/>
               <w:jc w:val="right"/>
               <w:rPr>
@@ -3297,7 +3305,7 @@
         </w:tc>
         <w:tc>
           <w:tcPr>
-            <w:tcW w:w="1673" w:type="dxa"/>
+            <w:tcW w:w="1672" w:type="dxa"/>
             <w:tcBorders>
               <w:bottom w:val="single" w:sz="6" w:space="0" w:color="000000"/>
             </w:tcBorders>
@@ -3306,7 +3314,8 @@
           <w:p>
             <w:pPr>
               <w:pStyle w:val="Compact"/>
-              <w:widowControl/>
+              <w:widowControl w:val="false"/>
+              <w:suppressAutoHyphens w:val="true"/>
               <w:spacing w:before="36" w:after="36"/>
               <w:jc w:val="right"/>
               <w:rPr>
@@ -3331,7 +3340,7 @@
         </w:tc>
         <w:tc>
           <w:tcPr>
-            <w:tcW w:w="1673" w:type="dxa"/>
+            <w:tcW w:w="1674" w:type="dxa"/>
             <w:tcBorders>
               <w:bottom w:val="single" w:sz="6" w:space="0" w:color="000000"/>
             </w:tcBorders>
@@ -3340,7 +3349,8 @@
           <w:p>
             <w:pPr>
               <w:pStyle w:val="Compact"/>
-              <w:widowControl/>
+              <w:widowControl w:val="false"/>
+              <w:suppressAutoHyphens w:val="true"/>
               <w:spacing w:before="36" w:after="36"/>
               <w:jc w:val="right"/>
               <w:rPr>
@@ -3374,7 +3384,8 @@
           <w:p>
             <w:pPr>
               <w:pStyle w:val="Compact"/>
-              <w:widowControl/>
+              <w:widowControl w:val="false"/>
+              <w:suppressAutoHyphens w:val="true"/>
               <w:spacing w:before="36" w:after="36"/>
               <w:jc w:val="right"/>
               <w:rPr>
@@ -3402,13 +3413,14 @@
         <w:trPr/>
         <w:tc>
           <w:tcPr>
-            <w:tcW w:w="2433" w:type="dxa"/>
+            <w:tcW w:w="2432" w:type="dxa"/>
             <w:tcBorders/>
           </w:tcPr>
           <w:p>
             <w:pPr>
               <w:pStyle w:val="Compact"/>
-              <w:widowControl/>
+              <w:widowControl w:val="false"/>
+              <w:suppressAutoHyphens w:val="true"/>
               <w:spacing w:before="36" w:after="36"/>
               <w:jc w:val="left"/>
               <w:rPr>
@@ -3433,13 +3445,14 @@
         </w:tc>
         <w:tc>
           <w:tcPr>
-            <w:tcW w:w="1544" w:type="dxa"/>
+            <w:tcW w:w="1545" w:type="dxa"/>
             <w:tcBorders/>
           </w:tcPr>
           <w:p>
             <w:pPr>
               <w:pStyle w:val="Compact"/>
-              <w:widowControl/>
+              <w:widowControl w:val="false"/>
+              <w:suppressAutoHyphens w:val="true"/>
               <w:spacing w:before="36" w:after="36"/>
               <w:jc w:val="right"/>
               <w:rPr>
@@ -3464,13 +3477,14 @@
         </w:tc>
         <w:tc>
           <w:tcPr>
-            <w:tcW w:w="1673" w:type="dxa"/>
+            <w:tcW w:w="1672" w:type="dxa"/>
             <w:tcBorders/>
           </w:tcPr>
           <w:p>
             <w:pPr>
               <w:pStyle w:val="Compact"/>
-              <w:widowControl/>
+              <w:widowControl w:val="false"/>
+              <w:suppressAutoHyphens w:val="true"/>
               <w:spacing w:before="36" w:after="36"/>
               <w:jc w:val="right"/>
               <w:rPr>
@@ -3495,13 +3509,14 @@
         </w:tc>
         <w:tc>
           <w:tcPr>
-            <w:tcW w:w="1673" w:type="dxa"/>
+            <w:tcW w:w="1674" w:type="dxa"/>
             <w:tcBorders/>
           </w:tcPr>
           <w:p>
             <w:pPr>
               <w:pStyle w:val="Compact"/>
-              <w:widowControl/>
+              <w:widowControl w:val="false"/>
+              <w:suppressAutoHyphens w:val="true"/>
               <w:spacing w:before="36" w:after="36"/>
               <w:jc w:val="right"/>
               <w:rPr>
@@ -3532,7 +3547,8 @@
           <w:p>
             <w:pPr>
               <w:pStyle w:val="Compact"/>
-              <w:widowControl/>
+              <w:widowControl w:val="false"/>
+              <w:suppressAutoHyphens w:val="true"/>
               <w:spacing w:before="36" w:after="36"/>
               <w:jc w:val="right"/>
               <w:rPr>
@@ -3560,13 +3576,14 @@
         <w:trPr/>
         <w:tc>
           <w:tcPr>
-            <w:tcW w:w="2433" w:type="dxa"/>
+            <w:tcW w:w="2432" w:type="dxa"/>
             <w:tcBorders/>
           </w:tcPr>
           <w:p>
             <w:pPr>
               <w:pStyle w:val="Compact"/>
-              <w:widowControl/>
+              <w:widowControl w:val="false"/>
+              <w:suppressAutoHyphens w:val="true"/>
               <w:spacing w:before="36" w:after="36"/>
               <w:jc w:val="left"/>
               <w:rPr>
@@ -3591,13 +3608,14 @@
         </w:tc>
         <w:tc>
           <w:tcPr>
-            <w:tcW w:w="1544" w:type="dxa"/>
+            <w:tcW w:w="1545" w:type="dxa"/>
             <w:tcBorders/>
           </w:tcPr>
           <w:p>
             <w:pPr>
               <w:pStyle w:val="Compact"/>
-              <w:widowControl/>
+              <w:widowControl w:val="false"/>
+              <w:suppressAutoHyphens w:val="true"/>
               <w:spacing w:before="36" w:after="36"/>
               <w:jc w:val="right"/>
               <w:rPr>
@@ -3622,13 +3640,14 @@
         </w:tc>
         <w:tc>
           <w:tcPr>
-            <w:tcW w:w="1673" w:type="dxa"/>
+            <w:tcW w:w="1672" w:type="dxa"/>
             <w:tcBorders/>
           </w:tcPr>
           <w:p>
             <w:pPr>
               <w:pStyle w:val="Compact"/>
-              <w:widowControl/>
+              <w:widowControl w:val="false"/>
+              <w:suppressAutoHyphens w:val="true"/>
               <w:spacing w:before="36" w:after="36"/>
               <w:jc w:val="right"/>
               <w:rPr>
@@ -3653,13 +3672,14 @@
         </w:tc>
         <w:tc>
           <w:tcPr>
-            <w:tcW w:w="1673" w:type="dxa"/>
+            <w:tcW w:w="1674" w:type="dxa"/>
             <w:tcBorders/>
           </w:tcPr>
           <w:p>
             <w:pPr>
               <w:pStyle w:val="Compact"/>
-              <w:widowControl/>
+              <w:widowControl w:val="false"/>
+              <w:suppressAutoHyphens w:val="true"/>
               <w:spacing w:before="36" w:after="36"/>
               <w:jc w:val="right"/>
               <w:rPr>
@@ -3690,7 +3710,8 @@
           <w:p>
             <w:pPr>
               <w:pStyle w:val="Compact"/>
-              <w:widowControl/>
+              <w:widowControl w:val="false"/>
+              <w:suppressAutoHyphens w:val="true"/>
               <w:spacing w:before="36" w:after="36"/>
               <w:jc w:val="right"/>
               <w:rPr>
@@ -3718,13 +3739,14 @@
         <w:trPr/>
         <w:tc>
           <w:tcPr>
-            <w:tcW w:w="2433" w:type="dxa"/>
+            <w:tcW w:w="2432" w:type="dxa"/>
             <w:tcBorders/>
           </w:tcPr>
           <w:p>
             <w:pPr>
               <w:pStyle w:val="Compact"/>
-              <w:widowControl/>
+              <w:widowControl w:val="false"/>
+              <w:suppressAutoHyphens w:val="true"/>
               <w:spacing w:before="36" w:after="36"/>
               <w:jc w:val="left"/>
               <w:rPr>
@@ -3749,13 +3771,14 @@
         </w:tc>
         <w:tc>
           <w:tcPr>
-            <w:tcW w:w="1544" w:type="dxa"/>
+            <w:tcW w:w="1545" w:type="dxa"/>
             <w:tcBorders/>
           </w:tcPr>
           <w:p>
             <w:pPr>
               <w:pStyle w:val="Compact"/>
-              <w:widowControl/>
+              <w:widowControl w:val="false"/>
+              <w:suppressAutoHyphens w:val="true"/>
               <w:spacing w:before="36" w:after="36"/>
               <w:jc w:val="right"/>
               <w:rPr>
@@ -3780,13 +3803,14 @@
         </w:tc>
         <w:tc>
           <w:tcPr>
-            <w:tcW w:w="1673" w:type="dxa"/>
+            <w:tcW w:w="1672" w:type="dxa"/>
             <w:tcBorders/>
           </w:tcPr>
           <w:p>
             <w:pPr>
               <w:pStyle w:val="Compact"/>
-              <w:widowControl/>
+              <w:widowControl w:val="false"/>
+              <w:suppressAutoHyphens w:val="true"/>
               <w:spacing w:before="36" w:after="36"/>
               <w:jc w:val="right"/>
               <w:rPr>
@@ -3811,13 +3835,14 @@
         </w:tc>
         <w:tc>
           <w:tcPr>
-            <w:tcW w:w="1673" w:type="dxa"/>
+            <w:tcW w:w="1674" w:type="dxa"/>
             <w:tcBorders/>
           </w:tcPr>
           <w:p>
             <w:pPr>
               <w:pStyle w:val="Compact"/>
-              <w:widowControl/>
+              <w:widowControl w:val="false"/>
+              <w:suppressAutoHyphens w:val="true"/>
               <w:spacing w:before="36" w:after="36"/>
               <w:jc w:val="right"/>
               <w:rPr>
@@ -3848,7 +3873,8 @@
           <w:p>
             <w:pPr>
               <w:pStyle w:val="Compact"/>
-              <w:widowControl/>
+              <w:widowControl w:val="false"/>
+              <w:suppressAutoHyphens w:val="true"/>
               <w:spacing w:before="36" w:after="36"/>
               <w:jc w:val="right"/>
               <w:rPr>
@@ -3876,13 +3902,14 @@
         <w:trPr/>
         <w:tc>
           <w:tcPr>
-            <w:tcW w:w="2433" w:type="dxa"/>
+            <w:tcW w:w="2432" w:type="dxa"/>
             <w:tcBorders/>
           </w:tcPr>
           <w:p>
             <w:pPr>
               <w:pStyle w:val="Compact"/>
-              <w:widowControl/>
+              <w:widowControl w:val="false"/>
+              <w:suppressAutoHyphens w:val="true"/>
               <w:spacing w:before="36" w:after="36"/>
               <w:jc w:val="left"/>
               <w:rPr>
@@ -3907,13 +3934,14 @@
         </w:tc>
         <w:tc>
           <w:tcPr>
-            <w:tcW w:w="1544" w:type="dxa"/>
+            <w:tcW w:w="1545" w:type="dxa"/>
             <w:tcBorders/>
           </w:tcPr>
           <w:p>
             <w:pPr>
               <w:pStyle w:val="Compact"/>
-              <w:widowControl/>
+              <w:widowControl w:val="false"/>
+              <w:suppressAutoHyphens w:val="true"/>
               <w:spacing w:before="36" w:after="36"/>
               <w:jc w:val="right"/>
               <w:rPr>
@@ -3938,13 +3966,14 @@
         </w:tc>
         <w:tc>
           <w:tcPr>
-            <w:tcW w:w="1673" w:type="dxa"/>
+            <w:tcW w:w="1672" w:type="dxa"/>
             <w:tcBorders/>
           </w:tcPr>
           <w:p>
             <w:pPr>
               <w:pStyle w:val="Compact"/>
-              <w:widowControl/>
+              <w:widowControl w:val="false"/>
+              <w:suppressAutoHyphens w:val="true"/>
               <w:spacing w:before="36" w:after="36"/>
               <w:jc w:val="right"/>
               <w:rPr>
@@ -3969,13 +3998,14 @@
         </w:tc>
         <w:tc>
           <w:tcPr>
-            <w:tcW w:w="1673" w:type="dxa"/>
+            <w:tcW w:w="1674" w:type="dxa"/>
             <w:tcBorders/>
           </w:tcPr>
           <w:p>
             <w:pPr>
               <w:pStyle w:val="Compact"/>
-              <w:widowControl/>
+              <w:widowControl w:val="false"/>
+              <w:suppressAutoHyphens w:val="true"/>
               <w:spacing w:before="36" w:after="36"/>
               <w:jc w:val="right"/>
               <w:rPr>
@@ -4006,7 +4036,8 @@
           <w:p>
             <w:pPr>
               <w:pStyle w:val="Compact"/>
-              <w:widowControl/>
+              <w:widowControl w:val="false"/>
+              <w:suppressAutoHyphens w:val="true"/>
               <w:spacing w:before="36" w:after="36"/>
               <w:jc w:val="right"/>
               <w:rPr>
@@ -4090,62 +4121,162 @@
           <w:i/>
           <w:iCs/>
         </w:rPr>
-        <w:t>Fig</w:t>
+        <w:t>Fig. 3:</w:t>
       </w:r>
       <w:r>
         <w:rPr>
           <w:rStyle w:val="VerbatimChar"/>
+        </w:rPr>
+        <w:t xml:space="preserve"> There is a statistically weak relationship between the frequency of articles with place names in titles in journals and the journals' impact score.</w:t>
+      </w:r>
+    </w:p>
+    <w:p>
+      <w:pPr>
+        <w:pStyle w:val="FirstParagraph"/>
+        <w:rPr/>
+      </w:pPr>
+      <w:r>
+        <w:rPr>
+          <w:b/>
+        </w:rPr>
+        <w:t>Sub-Hypothesis 5:</w:t>
+      </w:r>
+      <w:r>
+        <w:rPr/>
+        <w:t xml:space="preserve"> We hypothesized that there would be a relationship between the position of a place name in the title and the HDI of the nation named: specifically, that nations with lower HDIs will more likely appear toward the end of article titles. We found that nations appear more often in different positions in the article titles, but we could not find an explanation of this relationship from our data (Fig. 4). Specifically, we found a weak, negative correlation between the average position of a named place in a title and the HDI of the named place (Spearman </w:t>
+      </w:r>
+      <w:r>
+        <w:rPr>
+          <w:i/>
+        </w:rPr>
+        <w:t>rho</w:t>
+      </w:r>
+      <w:r>
+        <w:rPr/>
+        <w:t xml:space="preserve"> = 0.018; </w:t>
+      </w:r>
+      <w:r>
+        <w:rPr>
+          <w:i/>
+        </w:rPr>
+        <w:t>p</w:t>
+      </w:r>
+      <w:r>
+        <w:rPr/>
+        <w:t xml:space="preserve"> = 0.94). Although our data suggests that different nations appear in different average positions in titles, this does not appear to be due to the nation’s HDI score.</w:t>
+      </w:r>
+    </w:p>
+    <w:p>
+      <w:pPr>
+        <w:pStyle w:val="SourceCode"/>
+        <w:rPr/>
+      </w:pPr>
+      <w:r>
+        <w:rPr>
+          <w:rStyle w:val="VerbatimChar"/>
+        </w:rPr>
+        <w:t>[INSERT FIGURE 4 HERE]</w:t>
+      </w:r>
+    </w:p>
+    <w:p>
+      <w:pPr>
+        <w:pStyle w:val="SourceCode"/>
+        <w:rPr/>
+      </w:pPr>
+      <w:r>
+        <w:rPr>
+          <w:rStyle w:val="VerbatimChar"/>
           <w:i/>
           <w:iCs/>
         </w:rPr>
-        <w:t>.</w:t>
+        <w:t>Fig. 4:</w:t>
       </w:r>
       <w:r>
         <w:rPr>
           <w:rStyle w:val="VerbatimChar"/>
+        </w:rPr>
+        <w:t xml:space="preserve"> The relationship between average location of nations named in article titles and HDIs. Only nations appearing in at least ten articles are displayed (n = 21).</w:t>
+      </w:r>
+    </w:p>
+    <w:p>
+      <w:pPr>
+        <w:pStyle w:val="FirstParagraph"/>
+        <w:rPr/>
+      </w:pPr>
+      <w:r>
+        <w:rPr>
+          <w:b/>
+        </w:rPr>
+        <w:t>Sub-Hypothesis 6:</w:t>
+      </w:r>
+      <w:r>
+        <w:rPr/>
+        <w:t xml:space="preserve"> We hypothesized that journals may be more or less likely to publish articles that mention nations with higher or lower HDIs. We found no evidence to suggest a relationship between the frequency that journal titles publish articles that mention place names and the HDIs of the named nations (Spearman </w:t>
+      </w:r>
+      <w:r>
+        <w:rPr>
+          <w:i/>
+        </w:rPr>
+        <w:t>rho</w:t>
+      </w:r>
+      <w:r>
+        <w:rPr/>
+        <w:t xml:space="preserve"> = 0.034; </w:t>
+      </w:r>
+      <w:r>
+        <w:rPr>
+          <w:i/>
+        </w:rPr>
+        <w:t>p</w:t>
+      </w:r>
+      <w:r>
+        <w:rPr/>
+        <w:t xml:space="preserve"> = 0.812) (Fig. 5).</w:t>
+      </w:r>
+    </w:p>
+    <w:p>
+      <w:pPr>
+        <w:pStyle w:val="SourceCode"/>
+        <w:rPr/>
+      </w:pPr>
+      <w:r>
+        <w:rPr>
+          <w:rStyle w:val="VerbatimChar"/>
+        </w:rPr>
+        <w:t>[INSERT FIGURE 5 HERE]</w:t>
+      </w:r>
+    </w:p>
+    <w:p>
+      <w:pPr>
+        <w:pStyle w:val="SourceCode"/>
+        <w:rPr/>
+      </w:pPr>
+      <w:r>
+        <w:rPr>
+          <w:rStyle w:val="VerbatimChar"/>
           <w:i/>
           <w:iCs/>
         </w:rPr>
-        <w:t xml:space="preserve"> 3</w:t>
+        <w:t>Fig. 5:</w:t>
       </w:r>
       <w:r>
         <w:rPr>
           <w:rStyle w:val="VerbatimChar"/>
-          <w:i/>
-          <w:iCs/>
-        </w:rPr>
-        <w:t>:</w:t>
-      </w:r>
-      <w:r>
-        <w:rPr>
-          <w:rStyle w:val="VerbatimChar"/>
-        </w:rPr>
-        <w:t xml:space="preserve"> There is a statistically weak relationship between the frequency of</w:t>
-      </w:r>
-      <w:r>
-        <w:rPr>
-          <w:rStyle w:val="VerbatimChar"/>
-        </w:rPr>
-        <w:t xml:space="preserve"> </w:t>
-      </w:r>
-      <w:r>
-        <w:rPr>
-          <w:rStyle w:val="VerbatimChar"/>
-        </w:rPr>
-        <w:t>articles with place names in titles in journals and the journals' impact</w:t>
-      </w:r>
-      <w:r>
-        <w:rPr>
-          <w:rStyle w:val="VerbatimChar"/>
-        </w:rPr>
-        <w:t xml:space="preserve"> </w:t>
-      </w:r>
-      <w:r>
-        <w:rPr>
-          <w:rStyle w:val="VerbatimChar"/>
-        </w:rPr>
-        <w:t>score.</w:t>
-      </w:r>
+        </w:rPr>
+        <w:t xml:space="preserve"> We found no statistically significant relationship between SJR and HDI of nations mentioned in article titles.</w:t>
+      </w:r>
+    </w:p>
+    <w:p>
+      <w:pPr>
+        <w:pStyle w:val="Heading1"/>
+        <w:rPr/>
+      </w:pPr>
+      <w:bookmarkStart w:id="5" w:name="discussion"/>
+      <w:r>
+        <w:rPr/>
+        <w:t>Discussion</w:t>
+      </w:r>
+      <w:bookmarkEnd w:id="5"/>
     </w:p>
     <w:p>
       <w:pPr>
@@ -4153,238 +4284,6 @@
         <w:rPr/>
       </w:pPr>
       <w:r>
-        <w:rPr>
-          <w:b/>
-        </w:rPr>
-        <w:t>Sub-Hypothesis 5:</w:t>
-      </w:r>
-      <w:r>
-        <w:rPr/>
-        <w:t xml:space="preserve"> We hypothesized that there would be a relationship between the position of a place name in the title and the HDI of the nation named: specifically, that nations with lower HDIs will more likely appear toward the end of article titles. We found that nations appear more often in different positions in the article titles, but we could not find an explanation of this relationship from our data (Fig. 4). Specifically, we found a weak, negative correlation between the average position of a named place in a title and the HDI of the named place (Spearman </w:t>
-      </w:r>
-      <w:r>
-        <w:rPr>
-          <w:i/>
-        </w:rPr>
-        <w:t>rho</w:t>
-      </w:r>
-      <w:r>
-        <w:rPr/>
-        <w:t xml:space="preserve"> = 0.018; </w:t>
-      </w:r>
-      <w:r>
-        <w:rPr>
-          <w:i/>
-        </w:rPr>
-        <w:t>p</w:t>
-      </w:r>
-      <w:r>
-        <w:rPr/>
-        <w:t xml:space="preserve"> = 0.94). Although our data suggests that different nations appear in different average positions in titles, this does not appear to be due to the nation’s HDI score.</w:t>
-      </w:r>
-    </w:p>
-    <w:p>
-      <w:pPr>
-        <w:pStyle w:val="SourceCode"/>
-        <w:rPr/>
-      </w:pPr>
-      <w:r>
-        <w:rPr>
-          <w:rStyle w:val="VerbatimChar"/>
-        </w:rPr>
-        <w:t>[INSERT FIGURE 4 HERE]</w:t>
-      </w:r>
-    </w:p>
-    <w:p>
-      <w:pPr>
-        <w:pStyle w:val="SourceCode"/>
-        <w:rPr/>
-      </w:pPr>
-      <w:r>
-        <w:rPr>
-          <w:rStyle w:val="VerbatimChar"/>
-          <w:i/>
-          <w:iCs/>
-        </w:rPr>
-        <w:t>Fig</w:t>
-      </w:r>
-      <w:r>
-        <w:rPr>
-          <w:rStyle w:val="VerbatimChar"/>
-          <w:i/>
-          <w:iCs/>
-        </w:rPr>
-        <w:t>.</w:t>
-      </w:r>
-      <w:r>
-        <w:rPr>
-          <w:rStyle w:val="VerbatimChar"/>
-          <w:i/>
-          <w:iCs/>
-        </w:rPr>
-        <w:t xml:space="preserve"> 4</w:t>
-      </w:r>
-      <w:r>
-        <w:rPr>
-          <w:rStyle w:val="VerbatimChar"/>
-          <w:i/>
-          <w:iCs/>
-        </w:rPr>
-        <w:t>:</w:t>
-      </w:r>
-      <w:r>
-        <w:rPr>
-          <w:rStyle w:val="VerbatimChar"/>
-        </w:rPr>
-        <w:t xml:space="preserve"> The relationship between average location of nations named in</w:t>
-      </w:r>
-      <w:r>
-        <w:rPr>
-          <w:rStyle w:val="VerbatimChar"/>
-        </w:rPr>
-        <w:t xml:space="preserve"> </w:t>
-      </w:r>
-      <w:r>
-        <w:rPr>
-          <w:rStyle w:val="VerbatimChar"/>
-        </w:rPr>
-        <w:t>article titles and HDIs. Only nations appearing in at least ten articles are</w:t>
-      </w:r>
-      <w:r>
-        <w:rPr>
-          <w:rStyle w:val="VerbatimChar"/>
-        </w:rPr>
-        <w:t xml:space="preserve"> </w:t>
-      </w:r>
-      <w:r>
-        <w:rPr>
-          <w:rStyle w:val="VerbatimChar"/>
-        </w:rPr>
-        <w:t>displayed (n = 21).</w:t>
-      </w:r>
-    </w:p>
-    <w:p>
-      <w:pPr>
-        <w:pStyle w:val="FirstParagraph"/>
-        <w:rPr/>
-      </w:pPr>
-      <w:r>
-        <w:rPr>
-          <w:b/>
-        </w:rPr>
-        <w:t>Sub-Hypothesis 6:</w:t>
-      </w:r>
-      <w:r>
-        <w:rPr/>
-        <w:t xml:space="preserve"> We hypothesized that journals may be more or less likely to publish articles that mention nations with higher or lower HDIs. We found no evidence to suggest a relationship between the frequency that journal titles publish articles that mention place names and the HDIs of the named nations (Spearman </w:t>
-      </w:r>
-      <w:r>
-        <w:rPr>
-          <w:i/>
-        </w:rPr>
-        <w:t>rho</w:t>
-      </w:r>
-      <w:r>
-        <w:rPr/>
-        <w:t xml:space="preserve"> = 0.034; </w:t>
-      </w:r>
-      <w:r>
-        <w:rPr>
-          <w:i/>
-        </w:rPr>
-        <w:t>p</w:t>
-      </w:r>
-      <w:r>
-        <w:rPr/>
-        <w:t xml:space="preserve"> = 0.812) (Fig. 5).</w:t>
-      </w:r>
-    </w:p>
-    <w:p>
-      <w:pPr>
-        <w:pStyle w:val="SourceCode"/>
-        <w:rPr/>
-      </w:pPr>
-      <w:r>
-        <w:rPr>
-          <w:rStyle w:val="VerbatimChar"/>
-        </w:rPr>
-        <w:t>[INSERT FIGURE 5 HERE]</w:t>
-      </w:r>
-    </w:p>
-    <w:p>
-      <w:pPr>
-        <w:pStyle w:val="SourceCode"/>
-        <w:rPr/>
-      </w:pPr>
-      <w:r>
-        <w:rPr>
-          <w:rStyle w:val="VerbatimChar"/>
-          <w:i/>
-          <w:iCs/>
-        </w:rPr>
-        <w:t>Fig</w:t>
-      </w:r>
-      <w:r>
-        <w:rPr>
-          <w:rStyle w:val="VerbatimChar"/>
-          <w:i/>
-          <w:iCs/>
-        </w:rPr>
-        <w:t>.</w:t>
-      </w:r>
-      <w:r>
-        <w:rPr>
-          <w:rStyle w:val="VerbatimChar"/>
-          <w:i/>
-          <w:iCs/>
-        </w:rPr>
-        <w:t xml:space="preserve"> 5</w:t>
-      </w:r>
-      <w:r>
-        <w:rPr>
-          <w:rStyle w:val="VerbatimChar"/>
-          <w:i/>
-          <w:iCs/>
-        </w:rPr>
-        <w:t>:</w:t>
-      </w:r>
-      <w:r>
-        <w:rPr>
-          <w:rStyle w:val="VerbatimChar"/>
-        </w:rPr>
-        <w:t xml:space="preserve"> We found no statistically significant relationship between SJR and</w:t>
-      </w:r>
-      <w:r>
-        <w:rPr>
-          <w:rStyle w:val="VerbatimChar"/>
-        </w:rPr>
-        <w:t xml:space="preserve"> </w:t>
-      </w:r>
-      <w:r>
-        <w:rPr>
-          <w:rStyle w:val="VerbatimChar"/>
-        </w:rPr>
-        <w:t>HDI of nations mentioned in article titles.</w:t>
-      </w:r>
-    </w:p>
-    <w:p>
-      <w:pPr>
-        <w:pStyle w:val="Heading1"/>
-        <w:rPr/>
-      </w:pPr>
-      <w:bookmarkStart w:id="5" w:name="discussion"/>
-      <w:r>
-        <w:rPr/>
-        <w:t>Discussion</w:t>
-      </w:r>
-      <w:bookmarkEnd w:id="5"/>
-    </w:p>
-    <w:p>
-      <w:pPr>
-        <w:pStyle w:val="FirstParagraph"/>
-        <w:rPr/>
-      </w:pPr>
-      <w:r>
         <w:rPr/>
         <w:t>Based on the results of other studies that have found that titles that were overly specific about certain factors were cited less (Fox and Burns 2015; Thelwall 2017), we developed a hypothesis that journal articles with geographical names in their titles would be cited less frequently than those without geographical names (Abramo et al. 2016; Costello et al. 2019; Jacques and Sebire 2010; Moradi and Asnafi 2016; Paiva et al. 2012; Thelwall 2017). Like Kou et al. (2018), we found evidence to support this hypothesis that there is a preference for generality in article titles; however, although the difference was statistically significant, the effect size was minimal.</w:t>
       </w:r>
@@ -4416,7 +4315,11 @@
       </w:pPr>
       <w:r>
         <w:rPr/>
-        <w:t>Further research might explore other potential factors that influence citations to articles with place names. These factors may include the specific content of the articles, the information presented in the abstracts, the disciplines of the journals, broader cultural or academic trends, or the language or the coauthorship characteristics of the articles. Also, the small citation difference observed in the main hypothesis may be the result that papers with place names in their titles are read and cited heavily by regional author networks (Chinchilla-Rodríguez et al. 2014). That is, if further studies examine the citation networks of articles that include place names, we hypothesize that there is a substantial within-nation network citation advantage to including place names in articles, especially if geographical context plays an important role in a study (Murphy et al. 2019). For example, articles that include the geographical name “Bangladesh” or “United Kingdom” might tend to attract citations from others in Bangladesh or the United Kingdom, respectively. Such localized citations could be a reflection of the article’s relevance to that particular context. Thus, while including a geographical name might lead to a perceived loss of generality and appear less applicable to a broader audience, this disadvantage might be offset by the importance of a study within a region. Therefore, future studies of regional author networks could provide insights into the dynamics of regional academic engagement and the impact of local relevance on scholarly communication.</w:t>
+        <w:t xml:space="preserve">Further research might explore other potential factors that influence citations to articles with place names. These factors may include the specific content of the articles, the information presented in the abstracts, the disciplines of the journals, broader cultural or academic trends, or the language or the coauthorship characteristics of the articles. Also, the small citation difference observed in the main hypothesis may be the result that papers with place names in their titles are read and cited heavily by regional author networks (Chinchilla-Rodríguez et al. 2014). That is, if further studies examine the citation networks of articles that include place names, we hypothesize that there is a substantial within-nation network citation advantage to including place names in articles, especially if geographical context plays an important role in a study (Murphy et al. 2019). </w:t>
+      </w:r>
+      <w:r>
+        <w:rPr/>
+        <w:t>For example, article titles that include geographical names might tend to attract citations from others in the named regions. Such localized citations could be a reflection of the article's relevance to that particular context, and future studies could examine the variance in how geographical names are reflected in titles between local/regional journals and international journals. While including a geographical name might lead to a potentially narrower focus and appear less applicable to a broader audience, this might be offset by the importance of a study within a region. Future studies of regional author networks could provide insights into the dynamics of regional academic engagement and the impact of local relevance on scholarly communication.</w:t>
       </w:r>
     </w:p>
     <w:p>
@@ -5652,6 +5555,686 @@
   </w:abstractNum>
   <w:abstractNum w:abstractNumId="3">
     <w:lvl w:ilvl="0">
+      <w:numFmt w:val="bullet"/>
+      <w:lvlText w:val=""/>
+      <w:lvlJc w:val="left"/>
+      <w:pPr>
+        <w:tabs>
+          <w:tab w:val="num" w:pos="0"/>
+        </w:tabs>
+        <w:ind w:left="480" w:hanging="480"/>
+      </w:pPr>
+      <w:rPr>
+        <w:rFonts w:ascii="Symbol" w:hAnsi="Symbol" w:cs="Symbol" w:hint="default"/>
+      </w:rPr>
+    </w:lvl>
+    <w:lvl w:ilvl="1">
+      <w:start w:val="0"/>
+      <w:numFmt w:val="bullet"/>
+      <w:lvlText w:val=""/>
+      <w:lvlJc w:val="left"/>
+      <w:pPr>
+        <w:tabs>
+          <w:tab w:val="num" w:pos="720"/>
+        </w:tabs>
+        <w:ind w:left="1200" w:hanging="480"/>
+      </w:pPr>
+      <w:rPr>
+        <w:rFonts w:ascii="Symbol" w:hAnsi="Symbol" w:cs="Symbol" w:hint="default"/>
+      </w:rPr>
+    </w:lvl>
+    <w:lvl w:ilvl="2">
+      <w:start w:val="0"/>
+      <w:numFmt w:val="bullet"/>
+      <w:lvlText w:val=""/>
+      <w:lvlJc w:val="left"/>
+      <w:pPr>
+        <w:tabs>
+          <w:tab w:val="num" w:pos="1440"/>
+        </w:tabs>
+        <w:ind w:left="1920" w:hanging="480"/>
+      </w:pPr>
+      <w:rPr>
+        <w:rFonts w:ascii="Symbol" w:hAnsi="Symbol" w:cs="Symbol" w:hint="default"/>
+      </w:rPr>
+    </w:lvl>
+    <w:lvl w:ilvl="3">
+      <w:start w:val="0"/>
+      <w:numFmt w:val="bullet"/>
+      <w:lvlText w:val=""/>
+      <w:lvlJc w:val="left"/>
+      <w:pPr>
+        <w:tabs>
+          <w:tab w:val="num" w:pos="2160"/>
+        </w:tabs>
+        <w:ind w:left="2640" w:hanging="480"/>
+      </w:pPr>
+      <w:rPr>
+        <w:rFonts w:ascii="Symbol" w:hAnsi="Symbol" w:cs="Symbol" w:hint="default"/>
+      </w:rPr>
+    </w:lvl>
+    <w:lvl w:ilvl="4">
+      <w:start w:val="0"/>
+      <w:numFmt w:val="bullet"/>
+      <w:lvlText w:val=""/>
+      <w:lvlJc w:val="left"/>
+      <w:pPr>
+        <w:tabs>
+          <w:tab w:val="num" w:pos="2880"/>
+        </w:tabs>
+        <w:ind w:left="3360" w:hanging="480"/>
+      </w:pPr>
+      <w:rPr>
+        <w:rFonts w:ascii="Symbol" w:hAnsi="Symbol" w:cs="Symbol" w:hint="default"/>
+      </w:rPr>
+    </w:lvl>
+    <w:lvl w:ilvl="5">
+      <w:start w:val="0"/>
+      <w:numFmt w:val="bullet"/>
+      <w:lvlText w:val=""/>
+      <w:lvlJc w:val="left"/>
+      <w:pPr>
+        <w:tabs>
+          <w:tab w:val="num" w:pos="3600"/>
+        </w:tabs>
+        <w:ind w:left="4080" w:hanging="480"/>
+      </w:pPr>
+      <w:rPr>
+        <w:rFonts w:ascii="Symbol" w:hAnsi="Symbol" w:cs="Symbol" w:hint="default"/>
+      </w:rPr>
+    </w:lvl>
+    <w:lvl w:ilvl="6">
+      <w:start w:val="0"/>
+      <w:numFmt w:val="bullet"/>
+      <w:lvlText w:val=""/>
+      <w:lvlJc w:val="left"/>
+      <w:pPr>
+        <w:tabs>
+          <w:tab w:val="num" w:pos="4320"/>
+        </w:tabs>
+        <w:ind w:left="4800" w:hanging="480"/>
+      </w:pPr>
+      <w:rPr>
+        <w:rFonts w:ascii="Symbol" w:hAnsi="Symbol" w:cs="Symbol" w:hint="default"/>
+      </w:rPr>
+    </w:lvl>
+    <w:lvl w:ilvl="7">
+      <w:start w:val="0"/>
+      <w:numFmt w:val="bullet"/>
+      <w:lvlText w:val=""/>
+      <w:lvlJc w:val="left"/>
+      <w:pPr>
+        <w:tabs>
+          <w:tab w:val="num" w:pos="5040"/>
+        </w:tabs>
+        <w:ind w:left="5520" w:hanging="480"/>
+      </w:pPr>
+      <w:rPr>
+        <w:rFonts w:ascii="Symbol" w:hAnsi="Symbol" w:cs="Symbol" w:hint="default"/>
+      </w:rPr>
+    </w:lvl>
+    <w:lvl w:ilvl="8">
+      <w:start w:val="0"/>
+      <w:numFmt w:val="bullet"/>
+      <w:lvlText w:val=""/>
+      <w:lvlJc w:val="left"/>
+      <w:pPr>
+        <w:tabs>
+          <w:tab w:val="num" w:pos="5760"/>
+        </w:tabs>
+        <w:ind w:left="6240" w:hanging="480"/>
+      </w:pPr>
+      <w:rPr>
+        <w:rFonts w:ascii="Symbol" w:hAnsi="Symbol" w:cs="Symbol" w:hint="default"/>
+      </w:rPr>
+    </w:lvl>
+  </w:abstractNum>
+  <w:abstractNum w:abstractNumId="4">
+    <w:lvl w:ilvl="0">
+      <w:numFmt w:val="bullet"/>
+      <w:lvlText w:val=""/>
+      <w:lvlJc w:val="left"/>
+      <w:pPr>
+        <w:tabs>
+          <w:tab w:val="num" w:pos="0"/>
+        </w:tabs>
+        <w:ind w:left="480" w:hanging="480"/>
+      </w:pPr>
+      <w:rPr>
+        <w:rFonts w:ascii="Symbol" w:hAnsi="Symbol" w:cs="Symbol" w:hint="default"/>
+      </w:rPr>
+    </w:lvl>
+    <w:lvl w:ilvl="1">
+      <w:start w:val="0"/>
+      <w:numFmt w:val="bullet"/>
+      <w:lvlText w:val=""/>
+      <w:lvlJc w:val="left"/>
+      <w:pPr>
+        <w:tabs>
+          <w:tab w:val="num" w:pos="720"/>
+        </w:tabs>
+        <w:ind w:left="1200" w:hanging="480"/>
+      </w:pPr>
+      <w:rPr>
+        <w:rFonts w:ascii="Symbol" w:hAnsi="Symbol" w:cs="Symbol" w:hint="default"/>
+      </w:rPr>
+    </w:lvl>
+    <w:lvl w:ilvl="2">
+      <w:start w:val="0"/>
+      <w:numFmt w:val="bullet"/>
+      <w:lvlText w:val=""/>
+      <w:lvlJc w:val="left"/>
+      <w:pPr>
+        <w:tabs>
+          <w:tab w:val="num" w:pos="1440"/>
+        </w:tabs>
+        <w:ind w:left="1920" w:hanging="480"/>
+      </w:pPr>
+      <w:rPr>
+        <w:rFonts w:ascii="Symbol" w:hAnsi="Symbol" w:cs="Symbol" w:hint="default"/>
+      </w:rPr>
+    </w:lvl>
+    <w:lvl w:ilvl="3">
+      <w:start w:val="0"/>
+      <w:numFmt w:val="bullet"/>
+      <w:lvlText w:val=""/>
+      <w:lvlJc w:val="left"/>
+      <w:pPr>
+        <w:tabs>
+          <w:tab w:val="num" w:pos="2160"/>
+        </w:tabs>
+        <w:ind w:left="2640" w:hanging="480"/>
+      </w:pPr>
+      <w:rPr>
+        <w:rFonts w:ascii="Symbol" w:hAnsi="Symbol" w:cs="Symbol" w:hint="default"/>
+      </w:rPr>
+    </w:lvl>
+    <w:lvl w:ilvl="4">
+      <w:start w:val="0"/>
+      <w:numFmt w:val="bullet"/>
+      <w:lvlText w:val=""/>
+      <w:lvlJc w:val="left"/>
+      <w:pPr>
+        <w:tabs>
+          <w:tab w:val="num" w:pos="2880"/>
+        </w:tabs>
+        <w:ind w:left="3360" w:hanging="480"/>
+      </w:pPr>
+      <w:rPr>
+        <w:rFonts w:ascii="Symbol" w:hAnsi="Symbol" w:cs="Symbol" w:hint="default"/>
+      </w:rPr>
+    </w:lvl>
+    <w:lvl w:ilvl="5">
+      <w:start w:val="0"/>
+      <w:numFmt w:val="bullet"/>
+      <w:lvlText w:val=""/>
+      <w:lvlJc w:val="left"/>
+      <w:pPr>
+        <w:tabs>
+          <w:tab w:val="num" w:pos="3600"/>
+        </w:tabs>
+        <w:ind w:left="4080" w:hanging="480"/>
+      </w:pPr>
+      <w:rPr>
+        <w:rFonts w:ascii="Symbol" w:hAnsi="Symbol" w:cs="Symbol" w:hint="default"/>
+      </w:rPr>
+    </w:lvl>
+    <w:lvl w:ilvl="6">
+      <w:start w:val="0"/>
+      <w:numFmt w:val="bullet"/>
+      <w:lvlText w:val=""/>
+      <w:lvlJc w:val="left"/>
+      <w:pPr>
+        <w:tabs>
+          <w:tab w:val="num" w:pos="4320"/>
+        </w:tabs>
+        <w:ind w:left="4800" w:hanging="480"/>
+      </w:pPr>
+      <w:rPr>
+        <w:rFonts w:ascii="Symbol" w:hAnsi="Symbol" w:cs="Symbol" w:hint="default"/>
+      </w:rPr>
+    </w:lvl>
+    <w:lvl w:ilvl="7">
+      <w:start w:val="0"/>
+      <w:numFmt w:val="bullet"/>
+      <w:lvlText w:val=""/>
+      <w:lvlJc w:val="left"/>
+      <w:pPr>
+        <w:tabs>
+          <w:tab w:val="num" w:pos="5040"/>
+        </w:tabs>
+        <w:ind w:left="5520" w:hanging="480"/>
+      </w:pPr>
+      <w:rPr>
+        <w:rFonts w:ascii="Symbol" w:hAnsi="Symbol" w:cs="Symbol" w:hint="default"/>
+      </w:rPr>
+    </w:lvl>
+    <w:lvl w:ilvl="8">
+      <w:start w:val="0"/>
+      <w:numFmt w:val="bullet"/>
+      <w:lvlText w:val=""/>
+      <w:lvlJc w:val="left"/>
+      <w:pPr>
+        <w:tabs>
+          <w:tab w:val="num" w:pos="5760"/>
+        </w:tabs>
+        <w:ind w:left="6240" w:hanging="480"/>
+      </w:pPr>
+      <w:rPr>
+        <w:rFonts w:ascii="Symbol" w:hAnsi="Symbol" w:cs="Symbol" w:hint="default"/>
+      </w:rPr>
+    </w:lvl>
+  </w:abstractNum>
+  <w:abstractNum w:abstractNumId="5">
+    <w:lvl w:ilvl="0">
+      <w:numFmt w:val="bullet"/>
+      <w:lvlText w:val=""/>
+      <w:lvlJc w:val="left"/>
+      <w:pPr>
+        <w:tabs>
+          <w:tab w:val="num" w:pos="0"/>
+        </w:tabs>
+        <w:ind w:left="480" w:hanging="480"/>
+      </w:pPr>
+      <w:rPr>
+        <w:rFonts w:ascii="Symbol" w:hAnsi="Symbol" w:cs="Symbol" w:hint="default"/>
+      </w:rPr>
+    </w:lvl>
+    <w:lvl w:ilvl="1">
+      <w:start w:val="0"/>
+      <w:numFmt w:val="bullet"/>
+      <w:lvlText w:val=""/>
+      <w:lvlJc w:val="left"/>
+      <w:pPr>
+        <w:tabs>
+          <w:tab w:val="num" w:pos="720"/>
+        </w:tabs>
+        <w:ind w:left="1200" w:hanging="480"/>
+      </w:pPr>
+      <w:rPr>
+        <w:rFonts w:ascii="Symbol" w:hAnsi="Symbol" w:cs="Symbol" w:hint="default"/>
+      </w:rPr>
+    </w:lvl>
+    <w:lvl w:ilvl="2">
+      <w:start w:val="0"/>
+      <w:numFmt w:val="bullet"/>
+      <w:lvlText w:val=""/>
+      <w:lvlJc w:val="left"/>
+      <w:pPr>
+        <w:tabs>
+          <w:tab w:val="num" w:pos="1440"/>
+        </w:tabs>
+        <w:ind w:left="1920" w:hanging="480"/>
+      </w:pPr>
+      <w:rPr>
+        <w:rFonts w:ascii="Symbol" w:hAnsi="Symbol" w:cs="Symbol" w:hint="default"/>
+      </w:rPr>
+    </w:lvl>
+    <w:lvl w:ilvl="3">
+      <w:start w:val="0"/>
+      <w:numFmt w:val="bullet"/>
+      <w:lvlText w:val=""/>
+      <w:lvlJc w:val="left"/>
+      <w:pPr>
+        <w:tabs>
+          <w:tab w:val="num" w:pos="2160"/>
+        </w:tabs>
+        <w:ind w:left="2640" w:hanging="480"/>
+      </w:pPr>
+      <w:rPr>
+        <w:rFonts w:ascii="Symbol" w:hAnsi="Symbol" w:cs="Symbol" w:hint="default"/>
+      </w:rPr>
+    </w:lvl>
+    <w:lvl w:ilvl="4">
+      <w:start w:val="0"/>
+      <w:numFmt w:val="bullet"/>
+      <w:lvlText w:val=""/>
+      <w:lvlJc w:val="left"/>
+      <w:pPr>
+        <w:tabs>
+          <w:tab w:val="num" w:pos="2880"/>
+        </w:tabs>
+        <w:ind w:left="3360" w:hanging="480"/>
+      </w:pPr>
+      <w:rPr>
+        <w:rFonts w:ascii="Symbol" w:hAnsi="Symbol" w:cs="Symbol" w:hint="default"/>
+      </w:rPr>
+    </w:lvl>
+    <w:lvl w:ilvl="5">
+      <w:start w:val="0"/>
+      <w:numFmt w:val="bullet"/>
+      <w:lvlText w:val=""/>
+      <w:lvlJc w:val="left"/>
+      <w:pPr>
+        <w:tabs>
+          <w:tab w:val="num" w:pos="3600"/>
+        </w:tabs>
+        <w:ind w:left="4080" w:hanging="480"/>
+      </w:pPr>
+      <w:rPr>
+        <w:rFonts w:ascii="Symbol" w:hAnsi="Symbol" w:cs="Symbol" w:hint="default"/>
+      </w:rPr>
+    </w:lvl>
+    <w:lvl w:ilvl="6">
+      <w:start w:val="0"/>
+      <w:numFmt w:val="bullet"/>
+      <w:lvlText w:val=""/>
+      <w:lvlJc w:val="left"/>
+      <w:pPr>
+        <w:tabs>
+          <w:tab w:val="num" w:pos="4320"/>
+        </w:tabs>
+        <w:ind w:left="4800" w:hanging="480"/>
+      </w:pPr>
+      <w:rPr>
+        <w:rFonts w:ascii="Symbol" w:hAnsi="Symbol" w:cs="Symbol" w:hint="default"/>
+      </w:rPr>
+    </w:lvl>
+    <w:lvl w:ilvl="7">
+      <w:start w:val="0"/>
+      <w:numFmt w:val="bullet"/>
+      <w:lvlText w:val=""/>
+      <w:lvlJc w:val="left"/>
+      <w:pPr>
+        <w:tabs>
+          <w:tab w:val="num" w:pos="5040"/>
+        </w:tabs>
+        <w:ind w:left="5520" w:hanging="480"/>
+      </w:pPr>
+      <w:rPr>
+        <w:rFonts w:ascii="Symbol" w:hAnsi="Symbol" w:cs="Symbol" w:hint="default"/>
+      </w:rPr>
+    </w:lvl>
+    <w:lvl w:ilvl="8">
+      <w:start w:val="0"/>
+      <w:numFmt w:val="bullet"/>
+      <w:lvlText w:val=""/>
+      <w:lvlJc w:val="left"/>
+      <w:pPr>
+        <w:tabs>
+          <w:tab w:val="num" w:pos="5760"/>
+        </w:tabs>
+        <w:ind w:left="6240" w:hanging="480"/>
+      </w:pPr>
+      <w:rPr>
+        <w:rFonts w:ascii="Symbol" w:hAnsi="Symbol" w:cs="Symbol" w:hint="default"/>
+      </w:rPr>
+    </w:lvl>
+  </w:abstractNum>
+  <w:abstractNum w:abstractNumId="6">
+    <w:lvl w:ilvl="0">
+      <w:numFmt w:val="bullet"/>
+      <w:lvlText w:val=""/>
+      <w:lvlJc w:val="left"/>
+      <w:pPr>
+        <w:tabs>
+          <w:tab w:val="num" w:pos="0"/>
+        </w:tabs>
+        <w:ind w:left="480" w:hanging="480"/>
+      </w:pPr>
+      <w:rPr>
+        <w:rFonts w:ascii="Symbol" w:hAnsi="Symbol" w:cs="Symbol" w:hint="default"/>
+      </w:rPr>
+    </w:lvl>
+    <w:lvl w:ilvl="1">
+      <w:start w:val="0"/>
+      <w:numFmt w:val="bullet"/>
+      <w:lvlText w:val=""/>
+      <w:lvlJc w:val="left"/>
+      <w:pPr>
+        <w:tabs>
+          <w:tab w:val="num" w:pos="720"/>
+        </w:tabs>
+        <w:ind w:left="1200" w:hanging="480"/>
+      </w:pPr>
+      <w:rPr>
+        <w:rFonts w:ascii="Symbol" w:hAnsi="Symbol" w:cs="Symbol" w:hint="default"/>
+      </w:rPr>
+    </w:lvl>
+    <w:lvl w:ilvl="2">
+      <w:start w:val="0"/>
+      <w:numFmt w:val="bullet"/>
+      <w:lvlText w:val=""/>
+      <w:lvlJc w:val="left"/>
+      <w:pPr>
+        <w:tabs>
+          <w:tab w:val="num" w:pos="1440"/>
+        </w:tabs>
+        <w:ind w:left="1920" w:hanging="480"/>
+      </w:pPr>
+      <w:rPr>
+        <w:rFonts w:ascii="Symbol" w:hAnsi="Symbol" w:cs="Symbol" w:hint="default"/>
+      </w:rPr>
+    </w:lvl>
+    <w:lvl w:ilvl="3">
+      <w:start w:val="0"/>
+      <w:numFmt w:val="bullet"/>
+      <w:lvlText w:val=""/>
+      <w:lvlJc w:val="left"/>
+      <w:pPr>
+        <w:tabs>
+          <w:tab w:val="num" w:pos="2160"/>
+        </w:tabs>
+        <w:ind w:left="2640" w:hanging="480"/>
+      </w:pPr>
+      <w:rPr>
+        <w:rFonts w:ascii="Symbol" w:hAnsi="Symbol" w:cs="Symbol" w:hint="default"/>
+      </w:rPr>
+    </w:lvl>
+    <w:lvl w:ilvl="4">
+      <w:start w:val="0"/>
+      <w:numFmt w:val="bullet"/>
+      <w:lvlText w:val=""/>
+      <w:lvlJc w:val="left"/>
+      <w:pPr>
+        <w:tabs>
+          <w:tab w:val="num" w:pos="2880"/>
+        </w:tabs>
+        <w:ind w:left="3360" w:hanging="480"/>
+      </w:pPr>
+      <w:rPr>
+        <w:rFonts w:ascii="Symbol" w:hAnsi="Symbol" w:cs="Symbol" w:hint="default"/>
+      </w:rPr>
+    </w:lvl>
+    <w:lvl w:ilvl="5">
+      <w:start w:val="0"/>
+      <w:numFmt w:val="bullet"/>
+      <w:lvlText w:val=""/>
+      <w:lvlJc w:val="left"/>
+      <w:pPr>
+        <w:tabs>
+          <w:tab w:val="num" w:pos="3600"/>
+        </w:tabs>
+        <w:ind w:left="4080" w:hanging="480"/>
+      </w:pPr>
+      <w:rPr>
+        <w:rFonts w:ascii="Symbol" w:hAnsi="Symbol" w:cs="Symbol" w:hint="default"/>
+      </w:rPr>
+    </w:lvl>
+    <w:lvl w:ilvl="6">
+      <w:start w:val="0"/>
+      <w:numFmt w:val="bullet"/>
+      <w:lvlText w:val=""/>
+      <w:lvlJc w:val="left"/>
+      <w:pPr>
+        <w:tabs>
+          <w:tab w:val="num" w:pos="4320"/>
+        </w:tabs>
+        <w:ind w:left="4800" w:hanging="480"/>
+      </w:pPr>
+      <w:rPr>
+        <w:rFonts w:ascii="Symbol" w:hAnsi="Symbol" w:cs="Symbol" w:hint="default"/>
+      </w:rPr>
+    </w:lvl>
+    <w:lvl w:ilvl="7">
+      <w:start w:val="0"/>
+      <w:numFmt w:val="bullet"/>
+      <w:lvlText w:val=""/>
+      <w:lvlJc w:val="left"/>
+      <w:pPr>
+        <w:tabs>
+          <w:tab w:val="num" w:pos="5040"/>
+        </w:tabs>
+        <w:ind w:left="5520" w:hanging="480"/>
+      </w:pPr>
+      <w:rPr>
+        <w:rFonts w:ascii="Symbol" w:hAnsi="Symbol" w:cs="Symbol" w:hint="default"/>
+      </w:rPr>
+    </w:lvl>
+    <w:lvl w:ilvl="8">
+      <w:start w:val="0"/>
+      <w:numFmt w:val="bullet"/>
+      <w:lvlText w:val=""/>
+      <w:lvlJc w:val="left"/>
+      <w:pPr>
+        <w:tabs>
+          <w:tab w:val="num" w:pos="5760"/>
+        </w:tabs>
+        <w:ind w:left="6240" w:hanging="480"/>
+      </w:pPr>
+      <w:rPr>
+        <w:rFonts w:ascii="Symbol" w:hAnsi="Symbol" w:cs="Symbol" w:hint="default"/>
+      </w:rPr>
+    </w:lvl>
+  </w:abstractNum>
+  <w:abstractNum w:abstractNumId="7">
+    <w:lvl w:ilvl="0">
+      <w:numFmt w:val="bullet"/>
+      <w:lvlText w:val=""/>
+      <w:lvlJc w:val="left"/>
+      <w:pPr>
+        <w:tabs>
+          <w:tab w:val="num" w:pos="0"/>
+        </w:tabs>
+        <w:ind w:left="480" w:hanging="480"/>
+      </w:pPr>
+      <w:rPr>
+        <w:rFonts w:ascii="Symbol" w:hAnsi="Symbol" w:cs="Symbol" w:hint="default"/>
+      </w:rPr>
+    </w:lvl>
+    <w:lvl w:ilvl="1">
+      <w:start w:val="0"/>
+      <w:numFmt w:val="bullet"/>
+      <w:lvlText w:val=""/>
+      <w:lvlJc w:val="left"/>
+      <w:pPr>
+        <w:tabs>
+          <w:tab w:val="num" w:pos="720"/>
+        </w:tabs>
+        <w:ind w:left="1200" w:hanging="480"/>
+      </w:pPr>
+      <w:rPr>
+        <w:rFonts w:ascii="Symbol" w:hAnsi="Symbol" w:cs="Symbol" w:hint="default"/>
+      </w:rPr>
+    </w:lvl>
+    <w:lvl w:ilvl="2">
+      <w:start w:val="0"/>
+      <w:numFmt w:val="bullet"/>
+      <w:lvlText w:val=""/>
+      <w:lvlJc w:val="left"/>
+      <w:pPr>
+        <w:tabs>
+          <w:tab w:val="num" w:pos="1440"/>
+        </w:tabs>
+        <w:ind w:left="1920" w:hanging="480"/>
+      </w:pPr>
+      <w:rPr>
+        <w:rFonts w:ascii="Symbol" w:hAnsi="Symbol" w:cs="Symbol" w:hint="default"/>
+      </w:rPr>
+    </w:lvl>
+    <w:lvl w:ilvl="3">
+      <w:start w:val="0"/>
+      <w:numFmt w:val="bullet"/>
+      <w:lvlText w:val=""/>
+      <w:lvlJc w:val="left"/>
+      <w:pPr>
+        <w:tabs>
+          <w:tab w:val="num" w:pos="2160"/>
+        </w:tabs>
+        <w:ind w:left="2640" w:hanging="480"/>
+      </w:pPr>
+      <w:rPr>
+        <w:rFonts w:ascii="Symbol" w:hAnsi="Symbol" w:cs="Symbol" w:hint="default"/>
+      </w:rPr>
+    </w:lvl>
+    <w:lvl w:ilvl="4">
+      <w:start w:val="0"/>
+      <w:numFmt w:val="bullet"/>
+      <w:lvlText w:val=""/>
+      <w:lvlJc w:val="left"/>
+      <w:pPr>
+        <w:tabs>
+          <w:tab w:val="num" w:pos="2880"/>
+        </w:tabs>
+        <w:ind w:left="3360" w:hanging="480"/>
+      </w:pPr>
+      <w:rPr>
+        <w:rFonts w:ascii="Symbol" w:hAnsi="Symbol" w:cs="Symbol" w:hint="default"/>
+      </w:rPr>
+    </w:lvl>
+    <w:lvl w:ilvl="5">
+      <w:start w:val="0"/>
+      <w:numFmt w:val="bullet"/>
+      <w:lvlText w:val=""/>
+      <w:lvlJc w:val="left"/>
+      <w:pPr>
+        <w:tabs>
+          <w:tab w:val="num" w:pos="3600"/>
+        </w:tabs>
+        <w:ind w:left="4080" w:hanging="480"/>
+      </w:pPr>
+      <w:rPr>
+        <w:rFonts w:ascii="Symbol" w:hAnsi="Symbol" w:cs="Symbol" w:hint="default"/>
+      </w:rPr>
+    </w:lvl>
+    <w:lvl w:ilvl="6">
+      <w:start w:val="0"/>
+      <w:numFmt w:val="bullet"/>
+      <w:lvlText w:val=""/>
+      <w:lvlJc w:val="left"/>
+      <w:pPr>
+        <w:tabs>
+          <w:tab w:val="num" w:pos="4320"/>
+        </w:tabs>
+        <w:ind w:left="4800" w:hanging="480"/>
+      </w:pPr>
+      <w:rPr>
+        <w:rFonts w:ascii="Symbol" w:hAnsi="Symbol" w:cs="Symbol" w:hint="default"/>
+      </w:rPr>
+    </w:lvl>
+    <w:lvl w:ilvl="7">
+      <w:start w:val="0"/>
+      <w:numFmt w:val="bullet"/>
+      <w:lvlText w:val=""/>
+      <w:lvlJc w:val="left"/>
+      <w:pPr>
+        <w:tabs>
+          <w:tab w:val="num" w:pos="5040"/>
+        </w:tabs>
+        <w:ind w:left="5520" w:hanging="480"/>
+      </w:pPr>
+      <w:rPr>
+        <w:rFonts w:ascii="Symbol" w:hAnsi="Symbol" w:cs="Symbol" w:hint="default"/>
+      </w:rPr>
+    </w:lvl>
+    <w:lvl w:ilvl="8">
+      <w:start w:val="0"/>
+      <w:numFmt w:val="bullet"/>
+      <w:lvlText w:val=""/>
+      <w:lvlJc w:val="left"/>
+      <w:pPr>
+        <w:tabs>
+          <w:tab w:val="num" w:pos="5760"/>
+        </w:tabs>
+        <w:ind w:left="6240" w:hanging="480"/>
+      </w:pPr>
+      <w:rPr>
+        <w:rFonts w:ascii="Symbol" w:hAnsi="Symbol" w:cs="Symbol" w:hint="default"/>
+      </w:rPr>
+    </w:lvl>
+  </w:abstractNum>
+  <w:abstractNum w:abstractNumId="8">
+    <w:lvl w:ilvl="0">
       <w:start w:val="1"/>
       <w:numFmt w:val="none"/>
       <w:suff w:val="nothing"/>
@@ -5779,21 +6362,36 @@
     <w:abstractNumId w:val="3"/>
   </w:num>
   <w:num w:numId="4">
+    <w:abstractNumId w:val="4"/>
+  </w:num>
+  <w:num w:numId="5">
+    <w:abstractNumId w:val="5"/>
+  </w:num>
+  <w:num w:numId="6">
+    <w:abstractNumId w:val="6"/>
+  </w:num>
+  <w:num w:numId="7">
+    <w:abstractNumId w:val="7"/>
+  </w:num>
+  <w:num w:numId="8">
+    <w:abstractNumId w:val="8"/>
+  </w:num>
+  <w:num w:numId="9">
     <w:abstractNumId w:val="1"/>
   </w:num>
-  <w:num w:numId="5">
+  <w:num w:numId="10">
     <w:abstractNumId w:val="1"/>
   </w:num>
-  <w:num w:numId="6">
+  <w:num w:numId="11">
     <w:abstractNumId w:val="1"/>
   </w:num>
-  <w:num w:numId="7">
+  <w:num w:numId="12">
     <w:abstractNumId w:val="1"/>
   </w:num>
-  <w:num w:numId="8">
+  <w:num w:numId="13">
     <w:abstractNumId w:val="1"/>
   </w:num>
-  <w:num w:numId="9">
+  <w:num w:numId="14">
     <w:abstractNumId w:val="1"/>
   </w:num>
 </w:numbering>
@@ -5822,6 +6420,7 @@
     <w:qFormat/>
     <w:pPr>
       <w:widowControl/>
+      <w:suppressAutoHyphens w:val="true"/>
       <w:bidi w:val="0"/>
       <w:spacing w:before="0" w:after="200"/>
       <w:jc w:val="left"/>
@@ -6473,6 +7072,7 @@
       <w:keepNext w:val="true"/>
       <w:keepLines/>
       <w:widowControl/>
+      <w:suppressAutoHyphens w:val="true"/>
       <w:bidi w:val="0"/>
       <w:spacing w:before="0" w:after="200"/>
       <w:jc w:val="center"/>
@@ -6494,6 +7094,7 @@
       <w:keepNext w:val="true"/>
       <w:keepLines/>
       <w:widowControl/>
+      <w:suppressAutoHyphens w:val="true"/>
       <w:bidi w:val="0"/>
       <w:spacing w:before="0" w:after="200"/>
       <w:jc w:val="center"/>

</xml_diff>